<commit_message>
add .csl file after first update
</commit_message>
<xml_diff>
--- a/docs/CITIRANJE - UMAR STIL V ZOTERU.docx
+++ b/docs/CITIRANJE - UMAR STIL V ZOTERU.docx
@@ -231,14 +231,7 @@
                 <w:rFonts w:asciiTheme="minorHAnsi" w:hAnsiTheme="minorHAnsi" w:cstheme="minorHAnsi"/>
                 <w:b/>
               </w:rPr>
-              <w:t>Vrsta vnosa</w:t>
-            </w:r>
-            <w:r>
-              <w:rPr>
-                <w:rFonts w:asciiTheme="minorHAnsi" w:hAnsiTheme="minorHAnsi" w:cstheme="minorHAnsi"/>
-                <w:b/>
-              </w:rPr>
-              <w:t xml:space="preserve"> v </w:t>
+              <w:t xml:space="preserve">Vrsta vnosa v </w:t>
             </w:r>
             <w:proofErr w:type="spellStart"/>
             <w:r>
@@ -276,14 +269,7 @@
                 <w:rFonts w:asciiTheme="minorHAnsi" w:hAnsiTheme="minorHAnsi" w:cstheme="minorHAnsi"/>
                 <w:b/>
               </w:rPr>
-              <w:t>Obvezna polja</w:t>
-            </w:r>
-            <w:r>
-              <w:rPr>
-                <w:rFonts w:asciiTheme="minorHAnsi" w:hAnsiTheme="minorHAnsi" w:cstheme="minorHAnsi"/>
-                <w:b/>
-              </w:rPr>
-              <w:t xml:space="preserve"> v </w:t>
+              <w:t xml:space="preserve">Obvezna polja v </w:t>
             </w:r>
             <w:proofErr w:type="spellStart"/>
             <w:r>
@@ -379,47 +365,48 @@
             <w:pPr>
               <w:pStyle w:val="NoSpacing"/>
               <w:rPr>
-                <w:rFonts w:asciiTheme="minorHAnsi" w:hAnsiTheme="minorHAnsi" w:cstheme="minorHAnsi"/>
-              </w:rPr>
-            </w:pPr>
-            <w:proofErr w:type="spellStart"/>
-            <w:r>
-              <w:rPr>
-                <w:rFonts w:asciiTheme="minorHAnsi" w:hAnsiTheme="minorHAnsi" w:cstheme="minorHAnsi"/>
+                <w:rFonts w:asciiTheme="minorHAnsi" w:hAnsiTheme="minorHAnsi" w:cstheme="minorBidi"/>
+              </w:rPr>
+            </w:pPr>
+            <w:proofErr w:type="spellStart"/>
+            <w:r>
+              <w:rPr>
+                <w:rFonts w:asciiTheme="minorHAnsi" w:hAnsiTheme="minorHAnsi" w:cstheme="minorBidi"/>
               </w:rPr>
               <w:t>Flaker</w:t>
             </w:r>
             <w:proofErr w:type="spellEnd"/>
             <w:r>
               <w:rPr>
-                <w:rFonts w:asciiTheme="minorHAnsi" w:hAnsiTheme="minorHAnsi" w:cstheme="minorHAnsi"/>
+                <w:rFonts w:asciiTheme="minorHAnsi" w:hAnsiTheme="minorHAnsi" w:cstheme="minorBidi"/>
               </w:rPr>
               <w:t xml:space="preserve">, V. (2012). </w:t>
             </w:r>
             <w:r>
               <w:rPr>
-                <w:rFonts w:asciiTheme="minorHAnsi" w:hAnsiTheme="minorHAnsi" w:cstheme="minorHAnsi"/>
-                <w:i/>
+                <w:rFonts w:asciiTheme="minorHAnsi" w:hAnsiTheme="minorHAnsi" w:cstheme="minorBidi"/>
+                <w:i/>
+                <w:iCs/>
               </w:rPr>
               <w:t xml:space="preserve">Direktno socialno delo. </w:t>
             </w:r>
             <w:r>
               <w:rPr>
-                <w:rFonts w:asciiTheme="minorHAnsi" w:hAnsiTheme="minorHAnsi" w:cstheme="minorHAnsi"/>
+                <w:rFonts w:asciiTheme="minorHAnsi" w:hAnsiTheme="minorHAnsi" w:cstheme="minorBidi"/>
               </w:rPr>
               <w:t>Ljubljana: Založba /*</w:t>
             </w:r>
             <w:proofErr w:type="spellStart"/>
             <w:r>
               <w:rPr>
-                <w:rFonts w:asciiTheme="minorHAnsi" w:hAnsiTheme="minorHAnsi" w:cstheme="minorHAnsi"/>
+                <w:rFonts w:asciiTheme="minorHAnsi" w:hAnsiTheme="minorHAnsi" w:cstheme="minorBidi"/>
               </w:rPr>
               <w:t>cf</w:t>
             </w:r>
             <w:proofErr w:type="spellEnd"/>
             <w:r>
               <w:rPr>
-                <w:rFonts w:asciiTheme="minorHAnsi" w:hAnsiTheme="minorHAnsi" w:cstheme="minorHAnsi"/>
+                <w:rFonts w:asciiTheme="minorHAnsi" w:hAnsiTheme="minorHAnsi" w:cstheme="minorBidi"/>
               </w:rPr>
               <w:t>.</w:t>
             </w:r>
@@ -457,12 +444,12 @@
             <w:pPr>
               <w:pStyle w:val="NoSpacing"/>
               <w:rPr>
-                <w:rFonts w:asciiTheme="minorHAnsi" w:hAnsiTheme="minorHAnsi" w:cstheme="minorHAnsi"/>
-              </w:rPr>
-            </w:pPr>
-            <w:r>
-              <w:rPr>
-                <w:rFonts w:asciiTheme="minorHAnsi" w:hAnsiTheme="minorHAnsi" w:cstheme="minorHAnsi"/>
+                <w:rFonts w:asciiTheme="minorHAnsi" w:hAnsiTheme="minorHAnsi" w:cstheme="minorBidi"/>
+              </w:rPr>
+            </w:pPr>
+            <w:r>
+              <w:rPr>
+                <w:rFonts w:asciiTheme="minorHAnsi" w:hAnsiTheme="minorHAnsi" w:cstheme="minorBidi"/>
               </w:rPr>
               <w:t>knjiga</w:t>
             </w:r>
@@ -491,6 +478,8 @@
               </w:rPr>
               <w:t>Naslov, avtor, datum (letnica), izdajatelj, kraj</w:t>
             </w:r>
+            <w:bookmarkStart w:id="0" w:name="_GoBack"/>
+            <w:bookmarkEnd w:id="0"/>
           </w:p>
         </w:tc>
       </w:tr>
@@ -626,7 +615,15 @@
               <w:rPr>
                 <w:rFonts w:asciiTheme="minorHAnsi" w:hAnsiTheme="minorHAnsi" w:cstheme="minorHAnsi"/>
               </w:rPr>
-              <w:t>. Ljubljana: Fakulteta za socialno delo.</w:t>
+              <w:t>. Lju</w:t>
+            </w:r>
+            <w:permStart w:id="1930897159" w:edGrp="everyone"/>
+            <w:permEnd w:id="1930897159"/>
+            <w:r>
+              <w:rPr>
+                <w:rFonts w:asciiTheme="minorHAnsi" w:hAnsiTheme="minorHAnsi" w:cstheme="minorHAnsi"/>
+              </w:rPr>
+              <w:t>bljana: Fakulteta za socialno delo.</w:t>
             </w:r>
           </w:p>
         </w:tc>
@@ -634,10 +631,6 @@
           <w:tcPr>
             <w:tcW w:w="2318" w:type="dxa"/>
             <w:vMerge/>
-            <w:tcBorders>
-              <w:left w:val="single" w:sz="4" w:space="0" w:color="auto"/>
-              <w:right w:val="single" w:sz="4" w:space="0" w:color="auto"/>
-            </w:tcBorders>
           </w:tcPr>
           <w:p>
             <w:pPr>
@@ -652,10 +645,6 @@
           <w:tcPr>
             <w:tcW w:w="3577" w:type="dxa"/>
             <w:vMerge/>
-            <w:tcBorders>
-              <w:left w:val="single" w:sz="4" w:space="0" w:color="auto"/>
-              <w:right w:val="single" w:sz="4" w:space="0" w:color="auto"/>
-            </w:tcBorders>
           </w:tcPr>
           <w:p>
             <w:pPr>
@@ -791,10 +780,6 @@
           <w:tcPr>
             <w:tcW w:w="2318" w:type="dxa"/>
             <w:vMerge/>
-            <w:tcBorders>
-              <w:left w:val="single" w:sz="4" w:space="0" w:color="auto"/>
-              <w:right w:val="single" w:sz="4" w:space="0" w:color="auto"/>
-            </w:tcBorders>
           </w:tcPr>
           <w:p>
             <w:pPr>
@@ -809,10 +794,6 @@
           <w:tcPr>
             <w:tcW w:w="3577" w:type="dxa"/>
             <w:vMerge/>
-            <w:tcBorders>
-              <w:left w:val="single" w:sz="4" w:space="0" w:color="auto"/>
-              <w:right w:val="single" w:sz="4" w:space="0" w:color="auto"/>
-            </w:tcBorders>
           </w:tcPr>
           <w:p>
             <w:pPr>
@@ -948,11 +929,6 @@
           <w:tcPr>
             <w:tcW w:w="2318" w:type="dxa"/>
             <w:vMerge/>
-            <w:tcBorders>
-              <w:left w:val="single" w:sz="4" w:space="0" w:color="auto"/>
-              <w:bottom w:val="single" w:sz="4" w:space="0" w:color="auto"/>
-              <w:right w:val="single" w:sz="4" w:space="0" w:color="auto"/>
-            </w:tcBorders>
           </w:tcPr>
           <w:p>
             <w:pPr>
@@ -967,11 +943,6 @@
           <w:tcPr>
             <w:tcW w:w="3577" w:type="dxa"/>
             <w:vMerge/>
-            <w:tcBorders>
-              <w:left w:val="single" w:sz="4" w:space="0" w:color="auto"/>
-              <w:bottom w:val="single" w:sz="4" w:space="0" w:color="auto"/>
-              <w:right w:val="single" w:sz="4" w:space="0" w:color="auto"/>
-            </w:tcBorders>
           </w:tcPr>
           <w:p>
             <w:pPr>
@@ -1511,10 +1482,6 @@
           <w:tcPr>
             <w:tcW w:w="2318" w:type="dxa"/>
             <w:vMerge/>
-            <w:tcBorders>
-              <w:left w:val="single" w:sz="4" w:space="0" w:color="auto"/>
-              <w:right w:val="single" w:sz="4" w:space="0" w:color="auto"/>
-            </w:tcBorders>
           </w:tcPr>
           <w:p>
             <w:pPr>
@@ -1529,10 +1496,6 @@
           <w:tcPr>
             <w:tcW w:w="3577" w:type="dxa"/>
             <w:vMerge/>
-            <w:tcBorders>
-              <w:left w:val="single" w:sz="4" w:space="0" w:color="auto"/>
-              <w:right w:val="single" w:sz="4" w:space="0" w:color="auto"/>
-            </w:tcBorders>
           </w:tcPr>
           <w:p>
             <w:pPr>
@@ -1694,6 +1657,7 @@
                 <w:rFonts w:asciiTheme="minorHAnsi" w:hAnsiTheme="minorHAnsi" w:cstheme="minorHAnsi"/>
                 <w:i/>
               </w:rPr>
+              <w:lastRenderedPageBreak/>
               <w:t>with</w:t>
             </w:r>
             <w:proofErr w:type="spellEnd"/>
@@ -1805,11 +1769,6 @@
           <w:tcPr>
             <w:tcW w:w="2318" w:type="dxa"/>
             <w:vMerge/>
-            <w:tcBorders>
-              <w:left w:val="single" w:sz="4" w:space="0" w:color="auto"/>
-              <w:bottom w:val="single" w:sz="4" w:space="0" w:color="auto"/>
-              <w:right w:val="single" w:sz="4" w:space="0" w:color="auto"/>
-            </w:tcBorders>
           </w:tcPr>
           <w:p>
             <w:pPr>
@@ -1824,11 +1783,6 @@
           <w:tcPr>
             <w:tcW w:w="3577" w:type="dxa"/>
             <w:vMerge/>
-            <w:tcBorders>
-              <w:left w:val="single" w:sz="4" w:space="0" w:color="auto"/>
-              <w:bottom w:val="single" w:sz="4" w:space="0" w:color="auto"/>
-              <w:right w:val="single" w:sz="4" w:space="0" w:color="auto"/>
-            </w:tcBorders>
           </w:tcPr>
           <w:p>
             <w:pPr>
@@ -1994,19 +1948,7 @@
               <w:rPr>
                 <w:rFonts w:asciiTheme="minorHAnsi" w:hAnsiTheme="minorHAnsi" w:cstheme="minorHAnsi"/>
               </w:rPr>
-              <w:t>Naslov, avtor</w:t>
-            </w:r>
-            <w:r>
-              <w:rPr>
-                <w:rFonts w:asciiTheme="minorHAnsi" w:hAnsiTheme="minorHAnsi" w:cstheme="minorHAnsi"/>
-              </w:rPr>
-              <w:t xml:space="preserve"> (=UMAR)</w:t>
-            </w:r>
-            <w:r>
-              <w:rPr>
-                <w:rFonts w:asciiTheme="minorHAnsi" w:hAnsiTheme="minorHAnsi" w:cstheme="minorHAnsi"/>
-              </w:rPr>
-              <w:t>, datum (letnica), izdajatelj, kraj</w:t>
+              <w:t>Naslov, avtor (=UMAR), datum (letnica), izdajatelj, kraj</w:t>
             </w:r>
           </w:p>
         </w:tc>
@@ -2422,19 +2364,7 @@
               <w:rPr>
                 <w:rFonts w:asciiTheme="minorHAnsi" w:hAnsiTheme="minorHAnsi" w:cstheme="minorHAnsi"/>
               </w:rPr>
-              <w:t xml:space="preserve">Naslov, avtor, </w:t>
-            </w:r>
-            <w:r>
-              <w:rPr>
-                <w:rFonts w:asciiTheme="minorHAnsi" w:hAnsiTheme="minorHAnsi" w:cstheme="minorHAnsi"/>
-              </w:rPr>
-              <w:t xml:space="preserve">izdaja, </w:t>
-            </w:r>
-            <w:r>
-              <w:rPr>
-                <w:rFonts w:asciiTheme="minorHAnsi" w:hAnsiTheme="minorHAnsi" w:cstheme="minorHAnsi"/>
-              </w:rPr>
-              <w:t>datum (letnica), izdajatelj, kraj</w:t>
+              <w:t>Naslov, avtor, izdaja, datum (letnica), izdajatelj, kraj</w:t>
             </w:r>
           </w:p>
         </w:tc>
@@ -2521,76 +2451,82 @@
             <w:pPr>
               <w:pStyle w:val="NoSpacing"/>
               <w:rPr>
-                <w:rFonts w:asciiTheme="minorHAnsi" w:hAnsiTheme="minorHAnsi" w:cstheme="minorHAnsi"/>
-              </w:rPr>
-            </w:pPr>
-            <w:proofErr w:type="spellStart"/>
-            <w:r>
-              <w:rPr>
-                <w:rFonts w:asciiTheme="minorHAnsi" w:hAnsiTheme="minorHAnsi" w:cstheme="minorHAnsi"/>
+                <w:rFonts w:asciiTheme="minorHAnsi" w:hAnsiTheme="minorHAnsi" w:cstheme="minorBidi"/>
+              </w:rPr>
+            </w:pPr>
+            <w:proofErr w:type="spellStart"/>
+            <w:r>
+              <w:rPr>
+                <w:rFonts w:asciiTheme="minorHAnsi" w:hAnsiTheme="minorHAnsi" w:cstheme="minorBidi"/>
               </w:rPr>
               <w:t>Weisman</w:t>
             </w:r>
             <w:proofErr w:type="spellEnd"/>
             <w:r>
               <w:rPr>
-                <w:rFonts w:asciiTheme="minorHAnsi" w:hAnsiTheme="minorHAnsi" w:cstheme="minorHAnsi"/>
+                <w:rFonts w:asciiTheme="minorHAnsi" w:hAnsiTheme="minorHAnsi" w:cstheme="minorBidi"/>
               </w:rPr>
               <w:t xml:space="preserve">, D. in J. Zornado (2012). </w:t>
             </w:r>
             <w:r>
               <w:rPr>
-                <w:rFonts w:asciiTheme="minorHAnsi" w:hAnsiTheme="minorHAnsi" w:cstheme="minorHAnsi"/>
-                <w:i/>
+                <w:rFonts w:asciiTheme="minorHAnsi" w:hAnsiTheme="minorHAnsi" w:cstheme="minorBidi"/>
+                <w:i/>
+                <w:iCs/>
               </w:rPr>
               <w:t xml:space="preserve">Professional </w:t>
             </w:r>
             <w:proofErr w:type="spellStart"/>
             <w:r>
               <w:rPr>
-                <w:rFonts w:asciiTheme="minorHAnsi" w:hAnsiTheme="minorHAnsi" w:cstheme="minorHAnsi"/>
-                <w:i/>
+                <w:rFonts w:asciiTheme="minorHAnsi" w:hAnsiTheme="minorHAnsi" w:cstheme="minorBidi"/>
+                <w:i/>
+                <w:iCs/>
               </w:rPr>
               <w:t>writing</w:t>
             </w:r>
             <w:proofErr w:type="spellEnd"/>
             <w:r>
               <w:rPr>
-                <w:rFonts w:asciiTheme="minorHAnsi" w:hAnsiTheme="minorHAnsi" w:cstheme="minorHAnsi"/>
-                <w:i/>
+                <w:rFonts w:asciiTheme="minorHAnsi" w:hAnsiTheme="minorHAnsi" w:cstheme="minorBidi"/>
+                <w:i/>
+                <w:iCs/>
               </w:rPr>
               <w:t xml:space="preserve"> </w:t>
             </w:r>
             <w:proofErr w:type="spellStart"/>
             <w:r>
               <w:rPr>
-                <w:rFonts w:asciiTheme="minorHAnsi" w:hAnsiTheme="minorHAnsi" w:cstheme="minorHAnsi"/>
-                <w:i/>
+                <w:rFonts w:asciiTheme="minorHAnsi" w:hAnsiTheme="minorHAnsi" w:cstheme="minorBidi"/>
+                <w:i/>
+                <w:iCs/>
               </w:rPr>
               <w:t>for</w:t>
             </w:r>
             <w:proofErr w:type="spellEnd"/>
             <w:r>
               <w:rPr>
-                <w:rFonts w:asciiTheme="minorHAnsi" w:hAnsiTheme="minorHAnsi" w:cstheme="minorHAnsi"/>
-                <w:i/>
+                <w:rFonts w:asciiTheme="minorHAnsi" w:hAnsiTheme="minorHAnsi" w:cstheme="minorBidi"/>
+                <w:i/>
+                <w:iCs/>
               </w:rPr>
               <w:t xml:space="preserve"> social </w:t>
             </w:r>
             <w:proofErr w:type="spellStart"/>
             <w:r>
               <w:rPr>
-                <w:rFonts w:asciiTheme="minorHAnsi" w:hAnsiTheme="minorHAnsi" w:cstheme="minorHAnsi"/>
-                <w:i/>
+                <w:rFonts w:asciiTheme="minorHAnsi" w:hAnsiTheme="minorHAnsi" w:cstheme="minorBidi"/>
+                <w:i/>
+                <w:iCs/>
               </w:rPr>
               <w:t>work</w:t>
             </w:r>
             <w:proofErr w:type="spellEnd"/>
             <w:r>
               <w:rPr>
-                <w:rFonts w:asciiTheme="minorHAnsi" w:hAnsiTheme="minorHAnsi" w:cstheme="minorHAnsi"/>
-              </w:rPr>
-              <w:t xml:space="preserve">. Pridobljeno na:  http://search.ebscohost.com </w:t>
+                <w:rFonts w:asciiTheme="minorHAnsi" w:hAnsiTheme="minorHAnsi" w:cstheme="minorBidi"/>
+              </w:rPr>
+              <w:t xml:space="preserve">. Pridobljeno s  http://search.ebscohost.com </w:t>
             </w:r>
           </w:p>
         </w:tc>
@@ -2682,16 +2618,7 @@
           <w:sz w:val="24"/>
           <w:szCs w:val="24"/>
         </w:rPr>
-        <w:t xml:space="preserve">PRISPEVKI V ZBORNIKU </w:t>
-      </w:r>
-      <w:r>
-        <w:rPr>
-          <w:rFonts w:asciiTheme="minorHAnsi" w:hAnsiTheme="minorHAnsi" w:cstheme="minorHAnsi"/>
-          <w:b/>
-          <w:sz w:val="24"/>
-          <w:szCs w:val="24"/>
-        </w:rPr>
-        <w:t>(zborniki člankov in zborniki s posvetovanj ter konferenc)</w:t>
+        <w:t>PRISPEVKI V ZBORNIKU (zborniki člankov in zborniki s posvetovanj ter konferenc)</w:t>
       </w:r>
     </w:p>
     <w:p>
@@ -3161,66 +3088,70 @@
             <w:pPr>
               <w:pStyle w:val="NoSpacing"/>
               <w:rPr>
-                <w:rFonts w:asciiTheme="minorHAnsi" w:hAnsiTheme="minorHAnsi" w:cstheme="minorHAnsi"/>
-              </w:rPr>
-            </w:pPr>
-            <w:r>
-              <w:rPr>
-                <w:rFonts w:asciiTheme="minorHAnsi" w:hAnsiTheme="minorHAnsi" w:cstheme="minorHAnsi"/>
+                <w:rFonts w:asciiTheme="minorHAnsi" w:hAnsiTheme="minorHAnsi" w:cstheme="minorBidi"/>
+              </w:rPr>
+            </w:pPr>
+            <w:r>
+              <w:rPr>
+                <w:rFonts w:asciiTheme="minorHAnsi" w:hAnsiTheme="minorHAnsi" w:cstheme="minorBidi"/>
               </w:rPr>
               <w:t xml:space="preserve">Peklaj, C. (2013). Učitelji nadarjenih učencev in delo z njimi. V: M. Juriševič in P. Gradišek (ur.), </w:t>
             </w:r>
             <w:r>
               <w:rPr>
-                <w:rFonts w:asciiTheme="minorHAnsi" w:hAnsiTheme="minorHAnsi" w:cstheme="minorHAnsi"/>
-                <w:i/>
+                <w:rFonts w:asciiTheme="minorHAnsi" w:hAnsiTheme="minorHAnsi" w:cstheme="minorBidi"/>
+                <w:i/>
+                <w:iCs/>
               </w:rPr>
               <w:t>Posvetovanje Podpora psihologa učiteljem in vzgojiteljem pri delu z nadarjenimi</w:t>
             </w:r>
             <w:r>
               <w:rPr>
-                <w:rFonts w:asciiTheme="minorHAnsi" w:hAnsiTheme="minorHAnsi" w:cstheme="minorHAnsi"/>
+                <w:rFonts w:asciiTheme="minorHAnsi" w:hAnsiTheme="minorHAnsi" w:cstheme="minorBidi"/>
               </w:rPr>
               <w:t>,</w:t>
             </w:r>
             <w:r>
               <w:rPr>
-                <w:rFonts w:asciiTheme="minorHAnsi" w:hAnsiTheme="minorHAnsi" w:cstheme="minorHAnsi"/>
-                <w:i/>
+                <w:rFonts w:asciiTheme="minorHAnsi" w:hAnsiTheme="minorHAnsi" w:cstheme="minorBidi"/>
+                <w:i/>
+                <w:iCs/>
               </w:rPr>
               <w:t xml:space="preserve"> </w:t>
             </w:r>
             <w:r>
               <w:rPr>
-                <w:rFonts w:asciiTheme="minorHAnsi" w:hAnsiTheme="minorHAnsi" w:cstheme="minorHAnsi"/>
+                <w:rFonts w:asciiTheme="minorHAnsi" w:hAnsiTheme="minorHAnsi" w:cstheme="minorBidi"/>
               </w:rPr>
               <w:t>27</w:t>
             </w:r>
             <w:r>
               <w:rPr>
-                <w:rFonts w:asciiTheme="minorHAnsi" w:hAnsiTheme="minorHAnsi" w:cstheme="minorHAnsi"/>
-                <w:i/>
+                <w:rFonts w:asciiTheme="minorHAnsi" w:hAnsiTheme="minorHAnsi" w:cstheme="minorBidi"/>
+                <w:i/>
+                <w:iCs/>
               </w:rPr>
               <w:t>–</w:t>
             </w:r>
             <w:r>
               <w:rPr>
-                <w:rFonts w:asciiTheme="minorHAnsi" w:hAnsiTheme="minorHAnsi" w:cstheme="minorHAnsi"/>
+                <w:rFonts w:asciiTheme="minorHAnsi" w:hAnsiTheme="minorHAnsi" w:cstheme="minorBidi"/>
               </w:rPr>
               <w:t>35</w:t>
             </w:r>
             <w:r>
               <w:rPr>
-                <w:rFonts w:asciiTheme="minorHAnsi" w:hAnsiTheme="minorHAnsi" w:cstheme="minorHAnsi"/>
-                <w:i/>
+                <w:rFonts w:asciiTheme="minorHAnsi" w:hAnsiTheme="minorHAnsi" w:cstheme="minorBidi"/>
+                <w:i/>
+                <w:iCs/>
               </w:rPr>
               <w:t>.</w:t>
             </w:r>
             <w:r>
               <w:rPr>
-                <w:rFonts w:asciiTheme="minorHAnsi" w:hAnsiTheme="minorHAnsi" w:cstheme="minorHAnsi"/>
-              </w:rPr>
-              <w:t xml:space="preserve"> Pridobljeno na: http://www.pef.uni-lj.si/fileadmin/Datoteke/CRSN/Posvet2013/zbornik_posvet_podpora_psihologa.pdf</w:t>
+                <w:rFonts w:asciiTheme="minorHAnsi" w:hAnsiTheme="minorHAnsi" w:cstheme="minorBidi"/>
+              </w:rPr>
+              <w:t xml:space="preserve"> Pridobljeno s http://www.pef.uni-lj.si/fileadmin/Datoteke/CRSN/Posvet2013/zbornik_posvet_podpora_psihologa.pdf</w:t>
             </w:r>
           </w:p>
         </w:tc>
@@ -3729,27 +3660,35 @@
             <w:pPr>
               <w:pStyle w:val="NoSpacing"/>
               <w:rPr>
-                <w:rFonts w:asciiTheme="minorHAnsi" w:hAnsiTheme="minorHAnsi" w:cstheme="minorHAnsi"/>
-              </w:rPr>
-            </w:pPr>
-            <w:r>
-              <w:rPr>
-                <w:rFonts w:asciiTheme="minorHAnsi" w:hAnsiTheme="minorHAnsi" w:cstheme="minorHAnsi"/>
+                <w:rFonts w:asciiTheme="minorHAnsi" w:hAnsiTheme="minorHAnsi" w:cstheme="minorBidi"/>
+              </w:rPr>
+            </w:pPr>
+            <w:r>
+              <w:rPr>
+                <w:rFonts w:asciiTheme="minorHAnsi" w:hAnsiTheme="minorHAnsi" w:cstheme="minorBidi"/>
               </w:rPr>
               <w:t xml:space="preserve">Kajzer, A., Hribernik, M., Perko, M. in A. T. Selan (2013). Spremembe na trgu dela v EU in Sloveniji v obdobju 2008‒2012. UMAR, </w:t>
             </w:r>
             <w:r>
               <w:rPr>
-                <w:rFonts w:asciiTheme="minorHAnsi" w:hAnsiTheme="minorHAnsi" w:cstheme="minorHAnsi"/>
-                <w:i/>
+                <w:rFonts w:asciiTheme="minorHAnsi" w:hAnsiTheme="minorHAnsi" w:cstheme="minorBidi"/>
+                <w:i/>
+                <w:iCs/>
               </w:rPr>
               <w:t>Delovni zvezek</w:t>
             </w:r>
             <w:r>
               <w:rPr>
-                <w:rFonts w:asciiTheme="minorHAnsi" w:hAnsiTheme="minorHAnsi" w:cstheme="minorHAnsi"/>
-              </w:rPr>
-              <w:t>, 4(22). Pridobljeno na: http://www.umar.gov.si/fileadmin/user_upload/publikacije/dz/2013/DZ04_2013.pdf.</w:t>
+                <w:rFonts w:asciiTheme="minorHAnsi" w:hAnsiTheme="minorHAnsi" w:cstheme="minorBidi"/>
+              </w:rPr>
+              <w:t xml:space="preserve">, 4(22). Pridobljeno s </w:t>
+            </w:r>
+            <w:r>
+              <w:rPr>
+                <w:rFonts w:asciiTheme="minorHAnsi" w:hAnsiTheme="minorHAnsi" w:cstheme="minorBidi"/>
+              </w:rPr>
+              <w:lastRenderedPageBreak/>
+              <w:t>http://www.umar.gov.si/fileadmin/user_upload/publikacije/dz/2013/DZ04_2013.pdf.</w:t>
             </w:r>
           </w:p>
         </w:tc>
@@ -3774,6 +3713,7 @@
               <w:rPr>
                 <w:rFonts w:asciiTheme="minorHAnsi" w:hAnsiTheme="minorHAnsi" w:cstheme="minorHAnsi"/>
               </w:rPr>
+              <w:lastRenderedPageBreak/>
               <w:t>poročilo</w:t>
             </w:r>
           </w:p>
@@ -3947,43 +3887,7 @@
               <w:rPr>
                 <w:rFonts w:asciiTheme="minorHAnsi" w:hAnsiTheme="minorHAnsi" w:cstheme="minorHAnsi"/>
               </w:rPr>
-              <w:t>naslov, avtor</w:t>
-            </w:r>
-            <w:r>
-              <w:rPr>
-                <w:rFonts w:asciiTheme="minorHAnsi" w:hAnsiTheme="minorHAnsi" w:cstheme="minorHAnsi"/>
-              </w:rPr>
-              <w:t xml:space="preserve"> (=</w:t>
-            </w:r>
-            <w:r>
-              <w:rPr>
-                <w:rFonts w:asciiTheme="minorHAnsi" w:hAnsiTheme="minorHAnsi" w:cstheme="minorHAnsi"/>
-              </w:rPr>
-              <w:t>"</w:t>
-            </w:r>
-            <w:r>
-              <w:rPr>
-                <w:rFonts w:asciiTheme="minorHAnsi" w:hAnsiTheme="minorHAnsi" w:cstheme="minorHAnsi"/>
-              </w:rPr>
-              <w:t>UMAR</w:t>
-            </w:r>
-            <w:r>
-              <w:rPr>
-                <w:rFonts w:asciiTheme="minorHAnsi" w:hAnsiTheme="minorHAnsi" w:cstheme="minorHAnsi"/>
-              </w:rPr>
-              <w:t>"</w:t>
-            </w:r>
-            <w:r>
-              <w:rPr>
-                <w:rFonts w:asciiTheme="minorHAnsi" w:hAnsiTheme="minorHAnsi" w:cstheme="minorHAnsi"/>
-              </w:rPr>
-              <w:t>)</w:t>
-            </w:r>
-            <w:r>
-              <w:rPr>
-                <w:rFonts w:asciiTheme="minorHAnsi" w:hAnsiTheme="minorHAnsi" w:cstheme="minorHAnsi"/>
-              </w:rPr>
-              <w:t>, številka poročila ( =letnik in številka), kraj, ustanova, datum</w:t>
+              <w:t>naslov, avtor (="UMAR"), številka poročila ( =letnik in številka), kraj, ustanova, datum</w:t>
             </w:r>
           </w:p>
         </w:tc>
@@ -4070,267 +3974,274 @@
             <w:pPr>
               <w:pStyle w:val="NoSpacing"/>
               <w:rPr>
-                <w:rFonts w:asciiTheme="minorHAnsi" w:hAnsiTheme="minorHAnsi" w:cstheme="minorHAnsi"/>
-              </w:rPr>
-            </w:pPr>
-            <w:proofErr w:type="spellStart"/>
-            <w:r>
-              <w:rPr>
-                <w:rFonts w:asciiTheme="minorHAnsi" w:hAnsiTheme="minorHAnsi" w:cstheme="minorHAnsi"/>
+                <w:rFonts w:asciiTheme="minorHAnsi" w:hAnsiTheme="minorHAnsi" w:cstheme="minorBidi"/>
+              </w:rPr>
+            </w:pPr>
+            <w:proofErr w:type="spellStart"/>
+            <w:r>
+              <w:rPr>
+                <w:rFonts w:asciiTheme="minorHAnsi" w:hAnsiTheme="minorHAnsi" w:cstheme="minorBidi"/>
               </w:rPr>
               <w:t>Woolham</w:t>
             </w:r>
             <w:proofErr w:type="spellEnd"/>
             <w:r>
               <w:rPr>
-                <w:rFonts w:asciiTheme="minorHAnsi" w:hAnsiTheme="minorHAnsi" w:cstheme="minorHAnsi"/>
+                <w:rFonts w:asciiTheme="minorHAnsi" w:hAnsiTheme="minorHAnsi" w:cstheme="minorBidi"/>
               </w:rPr>
               <w:t xml:space="preserve">, J. in C. Benton (2013). </w:t>
             </w:r>
             <w:proofErr w:type="spellStart"/>
             <w:r>
               <w:rPr>
-                <w:rFonts w:asciiTheme="minorHAnsi" w:hAnsiTheme="minorHAnsi" w:cstheme="minorHAnsi"/>
+                <w:rFonts w:asciiTheme="minorHAnsi" w:hAnsiTheme="minorHAnsi" w:cstheme="minorBidi"/>
               </w:rPr>
               <w:t>The</w:t>
             </w:r>
             <w:proofErr w:type="spellEnd"/>
             <w:r>
               <w:rPr>
-                <w:rFonts w:asciiTheme="minorHAnsi" w:hAnsiTheme="minorHAnsi" w:cstheme="minorHAnsi"/>
+                <w:rFonts w:asciiTheme="minorHAnsi" w:hAnsiTheme="minorHAnsi" w:cstheme="minorBidi"/>
               </w:rPr>
               <w:t xml:space="preserve"> </w:t>
             </w:r>
             <w:proofErr w:type="spellStart"/>
             <w:r>
               <w:rPr>
-                <w:rFonts w:asciiTheme="minorHAnsi" w:hAnsiTheme="minorHAnsi" w:cstheme="minorHAnsi"/>
+                <w:rFonts w:asciiTheme="minorHAnsi" w:hAnsiTheme="minorHAnsi" w:cstheme="minorBidi"/>
               </w:rPr>
               <w:t>costs</w:t>
             </w:r>
             <w:proofErr w:type="spellEnd"/>
             <w:r>
               <w:rPr>
-                <w:rFonts w:asciiTheme="minorHAnsi" w:hAnsiTheme="minorHAnsi" w:cstheme="minorHAnsi"/>
+                <w:rFonts w:asciiTheme="minorHAnsi" w:hAnsiTheme="minorHAnsi" w:cstheme="minorBidi"/>
               </w:rPr>
               <w:t xml:space="preserve"> </w:t>
             </w:r>
             <w:proofErr w:type="spellStart"/>
             <w:r>
               <w:rPr>
-                <w:rFonts w:asciiTheme="minorHAnsi" w:hAnsiTheme="minorHAnsi" w:cstheme="minorHAnsi"/>
+                <w:rFonts w:asciiTheme="minorHAnsi" w:hAnsiTheme="minorHAnsi" w:cstheme="minorBidi"/>
               </w:rPr>
               <w:t>and</w:t>
             </w:r>
             <w:proofErr w:type="spellEnd"/>
             <w:r>
               <w:rPr>
-                <w:rFonts w:asciiTheme="minorHAnsi" w:hAnsiTheme="minorHAnsi" w:cstheme="minorHAnsi"/>
+                <w:rFonts w:asciiTheme="minorHAnsi" w:hAnsiTheme="minorHAnsi" w:cstheme="minorBidi"/>
               </w:rPr>
               <w:t xml:space="preserve"> </w:t>
             </w:r>
             <w:proofErr w:type="spellStart"/>
             <w:r>
               <w:rPr>
-                <w:rFonts w:asciiTheme="minorHAnsi" w:hAnsiTheme="minorHAnsi" w:cstheme="minorHAnsi"/>
+                <w:rFonts w:asciiTheme="minorHAnsi" w:hAnsiTheme="minorHAnsi" w:cstheme="minorBidi"/>
               </w:rPr>
               <w:t>benefits</w:t>
             </w:r>
             <w:proofErr w:type="spellEnd"/>
             <w:r>
               <w:rPr>
-                <w:rFonts w:asciiTheme="minorHAnsi" w:hAnsiTheme="minorHAnsi" w:cstheme="minorHAnsi"/>
+                <w:rFonts w:asciiTheme="minorHAnsi" w:hAnsiTheme="minorHAnsi" w:cstheme="minorBidi"/>
               </w:rPr>
               <w:t xml:space="preserve"> </w:t>
             </w:r>
             <w:proofErr w:type="spellStart"/>
             <w:r>
               <w:rPr>
-                <w:rFonts w:asciiTheme="minorHAnsi" w:hAnsiTheme="minorHAnsi" w:cstheme="minorHAnsi"/>
+                <w:rFonts w:asciiTheme="minorHAnsi" w:hAnsiTheme="minorHAnsi" w:cstheme="minorBidi"/>
               </w:rPr>
               <w:t>of</w:t>
             </w:r>
             <w:proofErr w:type="spellEnd"/>
             <w:r>
               <w:rPr>
-                <w:rFonts w:asciiTheme="minorHAnsi" w:hAnsiTheme="minorHAnsi" w:cstheme="minorHAnsi"/>
+                <w:rFonts w:asciiTheme="minorHAnsi" w:hAnsiTheme="minorHAnsi" w:cstheme="minorBidi"/>
               </w:rPr>
               <w:t xml:space="preserve"> personal </w:t>
             </w:r>
             <w:proofErr w:type="spellStart"/>
             <w:r>
               <w:rPr>
-                <w:rFonts w:asciiTheme="minorHAnsi" w:hAnsiTheme="minorHAnsi" w:cstheme="minorHAnsi"/>
+                <w:rFonts w:asciiTheme="minorHAnsi" w:hAnsiTheme="minorHAnsi" w:cstheme="minorBidi"/>
               </w:rPr>
               <w:t>budgets</w:t>
             </w:r>
             <w:proofErr w:type="spellEnd"/>
             <w:r>
               <w:rPr>
-                <w:rFonts w:asciiTheme="minorHAnsi" w:hAnsiTheme="minorHAnsi" w:cstheme="minorHAnsi"/>
+                <w:rFonts w:asciiTheme="minorHAnsi" w:hAnsiTheme="minorHAnsi" w:cstheme="minorBidi"/>
               </w:rPr>
               <w:t xml:space="preserve"> </w:t>
             </w:r>
             <w:proofErr w:type="spellStart"/>
             <w:r>
               <w:rPr>
-                <w:rFonts w:asciiTheme="minorHAnsi" w:hAnsiTheme="minorHAnsi" w:cstheme="minorHAnsi"/>
+                <w:rFonts w:asciiTheme="minorHAnsi" w:hAnsiTheme="minorHAnsi" w:cstheme="minorBidi"/>
               </w:rPr>
               <w:t>for</w:t>
             </w:r>
             <w:proofErr w:type="spellEnd"/>
             <w:r>
               <w:rPr>
-                <w:rFonts w:asciiTheme="minorHAnsi" w:hAnsiTheme="minorHAnsi" w:cstheme="minorHAnsi"/>
+                <w:rFonts w:asciiTheme="minorHAnsi" w:hAnsiTheme="minorHAnsi" w:cstheme="minorBidi"/>
               </w:rPr>
               <w:t xml:space="preserve"> </w:t>
             </w:r>
             <w:proofErr w:type="spellStart"/>
             <w:r>
               <w:rPr>
-                <w:rFonts w:asciiTheme="minorHAnsi" w:hAnsiTheme="minorHAnsi" w:cstheme="minorHAnsi"/>
+                <w:rFonts w:asciiTheme="minorHAnsi" w:hAnsiTheme="minorHAnsi" w:cstheme="minorBidi"/>
               </w:rPr>
               <w:t>older</w:t>
             </w:r>
             <w:proofErr w:type="spellEnd"/>
             <w:r>
               <w:rPr>
-                <w:rFonts w:asciiTheme="minorHAnsi" w:hAnsiTheme="minorHAnsi" w:cstheme="minorHAnsi"/>
+                <w:rFonts w:asciiTheme="minorHAnsi" w:hAnsiTheme="minorHAnsi" w:cstheme="minorBidi"/>
               </w:rPr>
               <w:t xml:space="preserve"> </w:t>
             </w:r>
             <w:proofErr w:type="spellStart"/>
             <w:r>
               <w:rPr>
-                <w:rFonts w:asciiTheme="minorHAnsi" w:hAnsiTheme="minorHAnsi" w:cstheme="minorHAnsi"/>
+                <w:rFonts w:asciiTheme="minorHAnsi" w:hAnsiTheme="minorHAnsi" w:cstheme="minorBidi"/>
               </w:rPr>
               <w:t>people</w:t>
             </w:r>
             <w:proofErr w:type="spellEnd"/>
             <w:r>
               <w:rPr>
-                <w:rFonts w:asciiTheme="minorHAnsi" w:hAnsiTheme="minorHAnsi" w:cstheme="minorHAnsi"/>
+                <w:rFonts w:asciiTheme="minorHAnsi" w:hAnsiTheme="minorHAnsi" w:cstheme="minorBidi"/>
               </w:rPr>
               <w:t xml:space="preserve">: Evidence </w:t>
             </w:r>
             <w:proofErr w:type="spellStart"/>
             <w:r>
               <w:rPr>
-                <w:rFonts w:asciiTheme="minorHAnsi" w:hAnsiTheme="minorHAnsi" w:cstheme="minorHAnsi"/>
+                <w:rFonts w:asciiTheme="minorHAnsi" w:hAnsiTheme="minorHAnsi" w:cstheme="minorBidi"/>
               </w:rPr>
               <w:t>from</w:t>
             </w:r>
             <w:proofErr w:type="spellEnd"/>
             <w:r>
               <w:rPr>
-                <w:rFonts w:asciiTheme="minorHAnsi" w:hAnsiTheme="minorHAnsi" w:cstheme="minorHAnsi"/>
+                <w:rFonts w:asciiTheme="minorHAnsi" w:hAnsiTheme="minorHAnsi" w:cstheme="minorBidi"/>
               </w:rPr>
               <w:t xml:space="preserve"> a </w:t>
             </w:r>
             <w:proofErr w:type="spellStart"/>
             <w:r>
               <w:rPr>
-                <w:rFonts w:asciiTheme="minorHAnsi" w:hAnsiTheme="minorHAnsi" w:cstheme="minorHAnsi"/>
+                <w:rFonts w:asciiTheme="minorHAnsi" w:hAnsiTheme="minorHAnsi" w:cstheme="minorBidi"/>
               </w:rPr>
               <w:t>single</w:t>
             </w:r>
             <w:proofErr w:type="spellEnd"/>
             <w:r>
               <w:rPr>
-                <w:rFonts w:asciiTheme="minorHAnsi" w:hAnsiTheme="minorHAnsi" w:cstheme="minorHAnsi"/>
+                <w:rFonts w:asciiTheme="minorHAnsi" w:hAnsiTheme="minorHAnsi" w:cstheme="minorBidi"/>
               </w:rPr>
               <w:t xml:space="preserve"> </w:t>
             </w:r>
             <w:proofErr w:type="spellStart"/>
             <w:r>
               <w:rPr>
-                <w:rFonts w:asciiTheme="minorHAnsi" w:hAnsiTheme="minorHAnsi" w:cstheme="minorHAnsi"/>
+                <w:rFonts w:asciiTheme="minorHAnsi" w:hAnsiTheme="minorHAnsi" w:cstheme="minorBidi"/>
               </w:rPr>
               <w:t>local</w:t>
             </w:r>
             <w:proofErr w:type="spellEnd"/>
             <w:r>
               <w:rPr>
-                <w:rFonts w:asciiTheme="minorHAnsi" w:hAnsiTheme="minorHAnsi" w:cstheme="minorHAnsi"/>
+                <w:rFonts w:asciiTheme="minorHAnsi" w:hAnsiTheme="minorHAnsi" w:cstheme="minorBidi"/>
               </w:rPr>
               <w:t xml:space="preserve"> </w:t>
             </w:r>
             <w:proofErr w:type="spellStart"/>
             <w:r>
               <w:rPr>
-                <w:rFonts w:asciiTheme="minorHAnsi" w:hAnsiTheme="minorHAnsi" w:cstheme="minorHAnsi"/>
+                <w:rFonts w:asciiTheme="minorHAnsi" w:hAnsiTheme="minorHAnsi" w:cstheme="minorBidi"/>
               </w:rPr>
               <w:t>authority</w:t>
             </w:r>
             <w:proofErr w:type="spellEnd"/>
             <w:r>
               <w:rPr>
-                <w:rFonts w:asciiTheme="minorHAnsi" w:hAnsiTheme="minorHAnsi" w:cstheme="minorHAnsi"/>
+                <w:rFonts w:asciiTheme="minorHAnsi" w:hAnsiTheme="minorHAnsi" w:cstheme="minorBidi"/>
               </w:rPr>
               <w:t xml:space="preserve">. </w:t>
             </w:r>
             <w:proofErr w:type="spellStart"/>
             <w:r>
               <w:rPr>
-                <w:rFonts w:asciiTheme="minorHAnsi" w:hAnsiTheme="minorHAnsi" w:cstheme="minorHAnsi"/>
-                <w:i/>
+                <w:rFonts w:asciiTheme="minorHAnsi" w:hAnsiTheme="minorHAnsi" w:cstheme="minorBidi"/>
+                <w:i/>
+                <w:iCs/>
               </w:rPr>
               <w:t>British</w:t>
             </w:r>
             <w:proofErr w:type="spellEnd"/>
             <w:r>
               <w:rPr>
-                <w:rFonts w:asciiTheme="minorHAnsi" w:hAnsiTheme="minorHAnsi" w:cstheme="minorHAnsi"/>
-                <w:i/>
+                <w:rFonts w:asciiTheme="minorHAnsi" w:hAnsiTheme="minorHAnsi" w:cstheme="minorBidi"/>
+                <w:i/>
+                <w:iCs/>
               </w:rPr>
               <w:t xml:space="preserve"> </w:t>
             </w:r>
             <w:proofErr w:type="spellStart"/>
             <w:r>
               <w:rPr>
-                <w:rFonts w:asciiTheme="minorHAnsi" w:hAnsiTheme="minorHAnsi" w:cstheme="minorHAnsi"/>
-                <w:i/>
+                <w:rFonts w:asciiTheme="minorHAnsi" w:hAnsiTheme="minorHAnsi" w:cstheme="minorBidi"/>
+                <w:i/>
+                <w:iCs/>
               </w:rPr>
               <w:t>Journal</w:t>
             </w:r>
             <w:proofErr w:type="spellEnd"/>
             <w:r>
               <w:rPr>
-                <w:rFonts w:asciiTheme="minorHAnsi" w:hAnsiTheme="minorHAnsi" w:cstheme="minorHAnsi"/>
-                <w:i/>
+                <w:rFonts w:asciiTheme="minorHAnsi" w:hAnsiTheme="minorHAnsi" w:cstheme="minorBidi"/>
+                <w:i/>
+                <w:iCs/>
               </w:rPr>
               <w:t xml:space="preserve"> </w:t>
             </w:r>
             <w:proofErr w:type="spellStart"/>
             <w:r>
               <w:rPr>
-                <w:rFonts w:asciiTheme="minorHAnsi" w:hAnsiTheme="minorHAnsi" w:cstheme="minorHAnsi"/>
-                <w:i/>
+                <w:rFonts w:asciiTheme="minorHAnsi" w:hAnsiTheme="minorHAnsi" w:cstheme="minorBidi"/>
+                <w:i/>
+                <w:iCs/>
               </w:rPr>
               <w:t>of</w:t>
             </w:r>
             <w:proofErr w:type="spellEnd"/>
             <w:r>
               <w:rPr>
-                <w:rFonts w:asciiTheme="minorHAnsi" w:hAnsiTheme="minorHAnsi" w:cstheme="minorHAnsi"/>
-                <w:i/>
+                <w:rFonts w:asciiTheme="minorHAnsi" w:hAnsiTheme="minorHAnsi" w:cstheme="minorBidi"/>
+                <w:i/>
+                <w:iCs/>
               </w:rPr>
               <w:t xml:space="preserve"> Social </w:t>
             </w:r>
             <w:proofErr w:type="spellStart"/>
             <w:r>
               <w:rPr>
-                <w:rFonts w:asciiTheme="minorHAnsi" w:hAnsiTheme="minorHAnsi" w:cstheme="minorHAnsi"/>
-                <w:i/>
+                <w:rFonts w:asciiTheme="minorHAnsi" w:hAnsiTheme="minorHAnsi" w:cstheme="minorBidi"/>
+                <w:i/>
+                <w:iCs/>
               </w:rPr>
               <w:t>Work</w:t>
             </w:r>
             <w:proofErr w:type="spellEnd"/>
             <w:r>
               <w:rPr>
-                <w:rFonts w:asciiTheme="minorHAnsi" w:hAnsiTheme="minorHAnsi" w:cstheme="minorHAnsi"/>
-              </w:rPr>
-              <w:t>, 43(8). Pridobljeno na: http://bjsw.oxfordjournals.org.nukweb.nuk.uni-lj.si/content/43/8/1472.full.pdf+html</w:t>
+                <w:rFonts w:asciiTheme="minorHAnsi" w:hAnsiTheme="minorHAnsi" w:cstheme="minorBidi"/>
+              </w:rPr>
+              <w:t>, 43(8). Pridobljeno s http://bjsw.oxfordjournals.org.nukweb.nuk.uni-lj.si/content/43/8/1472.full.pdf+html</w:t>
             </w:r>
           </w:p>
         </w:tc>
@@ -4380,19 +4291,7 @@
               <w:rPr>
                 <w:rFonts w:asciiTheme="minorHAnsi" w:hAnsiTheme="minorHAnsi" w:cstheme="minorHAnsi"/>
               </w:rPr>
-              <w:t>naslov, avtor,</w:t>
-            </w:r>
-            <w:r>
-              <w:rPr>
-                <w:rFonts w:asciiTheme="minorHAnsi" w:hAnsiTheme="minorHAnsi" w:cstheme="minorHAnsi"/>
-              </w:rPr>
-              <w:t xml:space="preserve"> </w:t>
-            </w:r>
-            <w:r>
-              <w:rPr>
-                <w:rFonts w:asciiTheme="minorHAnsi" w:hAnsiTheme="minorHAnsi" w:cstheme="minorHAnsi"/>
-              </w:rPr>
-              <w:t xml:space="preserve"> publikacija,  letnik,  številka, strani, datum, URL</w:t>
+              <w:t>naslov, avtor,  publikacija,  letnik,  številka, strani, datum, URL</w:t>
             </w:r>
           </w:p>
         </w:tc>
@@ -4470,30 +4369,29 @@
             <w:pPr>
               <w:pStyle w:val="NoSpacing"/>
               <w:rPr>
-                <w:rFonts w:asciiTheme="minorHAnsi" w:hAnsiTheme="minorHAnsi" w:cstheme="minorHAnsi"/>
+                <w:rFonts w:asciiTheme="minorHAnsi" w:hAnsiTheme="minorHAnsi" w:cstheme="minorBidi"/>
                 <w:noProof/>
               </w:rPr>
             </w:pPr>
             <w:r>
               <w:rPr>
-                <w:rFonts w:asciiTheme="minorHAnsi" w:hAnsiTheme="minorHAnsi" w:cstheme="minorHAnsi"/>
-              </w:rPr>
-              <w:t>Lušina, U. (2020). Zadolženost podjetniškega sektorja. Urad za makroekonomske analize in razvoj RS, Kratka analiza. Pridobljeno na:</w:t>
-            </w:r>
-            <w:r>
-              <w:rPr>
-                <w:rFonts w:asciiTheme="minorHAnsi" w:hAnsiTheme="minorHAnsi" w:cstheme="minorHAnsi"/>
+                <w:rFonts w:asciiTheme="minorHAnsi" w:hAnsiTheme="minorHAnsi" w:cstheme="minorBidi"/>
+              </w:rPr>
+              <w:t>Lušina, U. (2020). Zadolženost podjetniškega sektorja. Urad za makroekonomske analize in razvoj RS, Kratka analiza. Pridobljeno s</w:t>
+            </w:r>
+            <w:r>
+              <w:rPr>
+                <w:rFonts w:asciiTheme="minorHAnsi" w:hAnsiTheme="minorHAnsi" w:cstheme="minorBidi"/>
                 <w:noProof/>
               </w:rPr>
               <w:t xml:space="preserve"> </w:t>
             </w:r>
-            <w:hyperlink r:id="rId9" w:history="1">
+            <w:hyperlink r:id="rId8">
               <w:r>
                 <w:rPr>
                   <w:rStyle w:val="Hyperlink"/>
-                  <w:rFonts w:asciiTheme="minorHAnsi" w:hAnsiTheme="minorHAnsi" w:cstheme="minorHAnsi"/>
+                  <w:rFonts w:asciiTheme="minorHAnsi" w:hAnsiTheme="minorHAnsi" w:cstheme="minorBidi"/>
                   <w:noProof/>
-                  <w:color w:val="auto"/>
                 </w:rPr>
                 <w:t>https://www.umar.gov.si/fileadmin/user_upload/publikacije/kratke_analize/2020_9_Zadolzenost_Lusina/</w:t>
               </w:r>
@@ -4780,27 +4678,28 @@
             <w:pPr>
               <w:pStyle w:val="NoSpacing"/>
               <w:rPr>
-                <w:rFonts w:asciiTheme="minorHAnsi" w:hAnsiTheme="minorHAnsi" w:cstheme="minorHAnsi"/>
-              </w:rPr>
-            </w:pPr>
-            <w:r>
-              <w:rPr>
-                <w:rFonts w:asciiTheme="minorHAnsi" w:hAnsiTheme="minorHAnsi" w:cstheme="minorHAnsi"/>
+                <w:rFonts w:asciiTheme="minorHAnsi" w:hAnsiTheme="minorHAnsi" w:cstheme="minorBidi"/>
+              </w:rPr>
+            </w:pPr>
+            <w:r>
+              <w:rPr>
+                <w:rFonts w:asciiTheme="minorHAnsi" w:hAnsiTheme="minorHAnsi" w:cstheme="minorBidi"/>
               </w:rPr>
               <w:t xml:space="preserve">Zaviršek, D. (2013). Ko je klic iz pekla v Slovenijo zastonj: socialno politika. </w:t>
             </w:r>
             <w:r>
               <w:rPr>
-                <w:rFonts w:asciiTheme="minorHAnsi" w:hAnsiTheme="minorHAnsi" w:cstheme="minorHAnsi"/>
-                <w:i/>
+                <w:rFonts w:asciiTheme="minorHAnsi" w:hAnsiTheme="minorHAnsi" w:cstheme="minorBidi"/>
+                <w:i/>
+                <w:iCs/>
               </w:rPr>
               <w:t>Delo – Sobotna priloga</w:t>
             </w:r>
             <w:r>
               <w:rPr>
-                <w:rFonts w:asciiTheme="minorHAnsi" w:hAnsiTheme="minorHAnsi" w:cstheme="minorHAnsi"/>
-              </w:rPr>
-              <w:t xml:space="preserve">, 23. 2. Pridobljeno na: http://www.delo.si/revolt/druzbena_drzava/ko-je-klic-iz-pekla-v-slovenijo-zastonj.html </w:t>
+                <w:rFonts w:asciiTheme="minorHAnsi" w:hAnsiTheme="minorHAnsi" w:cstheme="minorBidi"/>
+              </w:rPr>
+              <w:t xml:space="preserve">, 23. 2. Pridobljeno s http://www.delo.si/revolt/druzbena_drzava/ko-je-klic-iz-pekla-v-slovenijo-zastonj.html </w:t>
             </w:r>
           </w:p>
         </w:tc>
@@ -5211,25 +5110,20 @@
               <w:spacing w:after="100" w:afterAutospacing="1"/>
               <w:ind w:left="360" w:hanging="360"/>
               <w:rPr>
-                <w:rFonts w:cstheme="minorHAnsi"/>
                 <w:sz w:val="22"/>
               </w:rPr>
             </w:pPr>
             <w:r>
               <w:rPr>
-                <w:rFonts w:cstheme="minorHAnsi"/>
                 <w:sz w:val="22"/>
               </w:rPr>
-              <w:t xml:space="preserve">Eurostat (2020). Podatkovna baza. Luxembourg: Eurostat. Pridobljeno na: </w:t>
-            </w:r>
-            <w:hyperlink r:id="rId10" w:history="1">
+              <w:t xml:space="preserve">Eurostat (2020). Podatkovna baza. Luxembourg: Eurostat. Pridobljeno s </w:t>
+            </w:r>
+            <w:hyperlink r:id="rId9">
               <w:r>
                 <w:rPr>
                   <w:rStyle w:val="Hyperlink"/>
-                  <w:rFonts w:cstheme="minorHAnsi"/>
-                  <w:color w:val="auto"/>
                   <w:sz w:val="22"/>
-                  <w:u w:val="none"/>
                 </w:rPr>
                 <w:t>https://ec.europa.eu/eurostat/data/database</w:t>
               </w:r>
@@ -5258,19 +5152,20 @@
               <w:spacing w:after="100" w:afterAutospacing="1"/>
               <w:jc w:val="both"/>
               <w:rPr>
-                <w:rFonts w:asciiTheme="minorHAnsi" w:hAnsiTheme="minorHAnsi" w:cstheme="minorHAnsi"/>
-              </w:rPr>
-            </w:pPr>
-            <w:r>
-              <w:rPr>
-                <w:rFonts w:asciiTheme="minorHAnsi" w:hAnsiTheme="minorHAnsi" w:cstheme="minorHAnsi"/>
-              </w:rPr>
-              <w:t xml:space="preserve">GURS (2017). Portal prostor. Ljubljana: Geodetska uprava RS. Pridobljeno na: </w:t>
-            </w:r>
-            <w:hyperlink r:id="rId11" w:history="1">
+                <w:rFonts w:asciiTheme="minorHAnsi" w:hAnsiTheme="minorHAnsi" w:cstheme="minorBidi"/>
+              </w:rPr>
+            </w:pPr>
+            <w:r>
+              <w:rPr>
+                <w:rFonts w:asciiTheme="minorHAnsi" w:hAnsiTheme="minorHAnsi" w:cstheme="minorBidi"/>
+              </w:rPr>
+              <w:lastRenderedPageBreak/>
+              <w:t xml:space="preserve">GURS (2017). Portal prostor. Ljubljana: Geodetska uprava RS. Pridobljeno s </w:t>
+            </w:r>
+            <w:hyperlink r:id="rId10">
               <w:r>
                 <w:rPr>
-                  <w:rFonts w:asciiTheme="minorHAnsi" w:hAnsiTheme="minorHAnsi" w:cstheme="minorHAnsi"/>
+                  <w:rFonts w:asciiTheme="minorHAnsi" w:hAnsiTheme="minorHAnsi" w:cstheme="minorBidi"/>
                 </w:rPr>
                 <w:t>http://www.e-prostor.gov.si/brezplacni-podatki/</w:t>
               </w:r>
@@ -5284,19 +5179,19 @@
               <w:spacing w:after="100" w:afterAutospacing="1"/>
               <w:jc w:val="both"/>
               <w:rPr>
-                <w:rFonts w:asciiTheme="minorHAnsi" w:hAnsiTheme="minorHAnsi" w:cstheme="minorHAnsi"/>
-              </w:rPr>
-            </w:pPr>
-            <w:r>
-              <w:rPr>
-                <w:rFonts w:asciiTheme="minorHAnsi" w:hAnsiTheme="minorHAnsi" w:cstheme="minorHAnsi"/>
-              </w:rPr>
-              <w:t xml:space="preserve">SURS (2020). Podatkovna baza. Ljubljana: Statistični urad RS. Pridobljeno na: </w:t>
-            </w:r>
-            <w:hyperlink r:id="rId12" w:history="1">
+                <w:rFonts w:asciiTheme="minorHAnsi" w:hAnsiTheme="minorHAnsi" w:cstheme="minorBidi"/>
+              </w:rPr>
+            </w:pPr>
+            <w:r>
+              <w:rPr>
+                <w:rFonts w:asciiTheme="minorHAnsi" w:hAnsiTheme="minorHAnsi" w:cstheme="minorBidi"/>
+              </w:rPr>
+              <w:t xml:space="preserve">SURS (2020). Podatkovna baza. Ljubljana: Statistični urad RS. Pridobljeno s </w:t>
+            </w:r>
+            <w:hyperlink r:id="rId11">
               <w:r>
                 <w:rPr>
-                  <w:rFonts w:asciiTheme="minorHAnsi" w:hAnsiTheme="minorHAnsi" w:cstheme="minorHAnsi"/>
+                  <w:rFonts w:asciiTheme="minorHAnsi" w:hAnsiTheme="minorHAnsi" w:cstheme="minorBidi"/>
                 </w:rPr>
                 <w:t>http://pxweb.stat.si/pxweb/dialog/statfile2.asp</w:t>
               </w:r>
@@ -5324,6 +5219,7 @@
               <w:rPr>
                 <w:rFonts w:asciiTheme="minorHAnsi" w:hAnsiTheme="minorHAnsi" w:cstheme="minorHAnsi"/>
               </w:rPr>
+              <w:lastRenderedPageBreak/>
               <w:t>poročilo</w:t>
             </w:r>
           </w:p>
@@ -5423,19 +5319,19 @@
               <w:spacing w:after="100" w:afterAutospacing="1"/>
               <w:jc w:val="both"/>
               <w:rPr>
-                <w:rFonts w:asciiTheme="minorHAnsi" w:hAnsiTheme="minorHAnsi" w:cstheme="minorHAnsi"/>
-              </w:rPr>
-            </w:pPr>
-            <w:r>
-              <w:rPr>
-                <w:rFonts w:asciiTheme="minorHAnsi" w:hAnsiTheme="minorHAnsi" w:cstheme="minorHAnsi"/>
-              </w:rPr>
-              <w:t xml:space="preserve">SURS (2020). SI-STAT podatkovni portal. Ljubljana: Statistični urad RS. Pridobljeno na: </w:t>
-            </w:r>
-            <w:hyperlink r:id="rId13" w:history="1">
+                <w:rFonts w:asciiTheme="minorHAnsi" w:hAnsiTheme="minorHAnsi" w:cstheme="minorBidi"/>
+              </w:rPr>
+            </w:pPr>
+            <w:r>
+              <w:rPr>
+                <w:rFonts w:asciiTheme="minorHAnsi" w:hAnsiTheme="minorHAnsi" w:cstheme="minorBidi"/>
+              </w:rPr>
+              <w:t xml:space="preserve">SURS (2020). SI-STAT podatkovni portal. Ljubljana: Statistični urad RS. Pridobljeno s </w:t>
+            </w:r>
+            <w:hyperlink r:id="rId12">
               <w:r>
                 <w:rPr>
-                  <w:rFonts w:asciiTheme="minorHAnsi" w:hAnsiTheme="minorHAnsi" w:cstheme="minorHAnsi"/>
+                  <w:rFonts w:asciiTheme="minorHAnsi" w:hAnsiTheme="minorHAnsi" w:cstheme="minorBidi"/>
                 </w:rPr>
                 <w:t>http://pxweb.stat.si/pxweb/dialog/statfile2.asp</w:t>
               </w:r>
@@ -5446,10 +5342,6 @@
           <w:tcPr>
             <w:tcW w:w="2268" w:type="dxa"/>
             <w:vMerge/>
-            <w:tcBorders>
-              <w:left w:val="single" w:sz="4" w:space="0" w:color="auto"/>
-              <w:right w:val="single" w:sz="4" w:space="0" w:color="auto"/>
-            </w:tcBorders>
           </w:tcPr>
           <w:p>
             <w:pPr>
@@ -5464,10 +5356,6 @@
           <w:tcPr>
             <w:tcW w:w="3543" w:type="dxa"/>
             <w:vMerge/>
-            <w:tcBorders>
-              <w:left w:val="single" w:sz="4" w:space="0" w:color="auto"/>
-              <w:right w:val="single" w:sz="4" w:space="0" w:color="auto"/>
-            </w:tcBorders>
           </w:tcPr>
           <w:p>
             <w:pPr>
@@ -5548,26 +5436,26 @@
               <w:spacing w:after="100" w:afterAutospacing="1"/>
               <w:jc w:val="both"/>
               <w:rPr>
-                <w:rFonts w:asciiTheme="minorHAnsi" w:hAnsiTheme="minorHAnsi" w:cstheme="minorHAnsi"/>
-              </w:rPr>
-            </w:pPr>
-            <w:r>
-              <w:rPr>
-                <w:rFonts w:asciiTheme="minorHAnsi" w:hAnsiTheme="minorHAnsi" w:cstheme="minorHAnsi"/>
-              </w:rPr>
-              <w:t xml:space="preserve">ARSO (2017). Atlas okolja. Ljubljana: Agencija za okolje RS. Pridobljeno na: </w:t>
-            </w:r>
-            <w:hyperlink r:id="rId14" w:history="1">
+                <w:rFonts w:asciiTheme="minorHAnsi" w:hAnsiTheme="minorHAnsi" w:cstheme="minorBidi"/>
+              </w:rPr>
+            </w:pPr>
+            <w:r>
+              <w:rPr>
+                <w:rFonts w:asciiTheme="minorHAnsi" w:hAnsiTheme="minorHAnsi" w:cstheme="minorBidi"/>
+              </w:rPr>
+              <w:t xml:space="preserve">ARSO (2017). Atlas okolja. Ljubljana: Agencija za okolje RS. Pridobljeno s </w:t>
+            </w:r>
+            <w:hyperlink r:id="rId13">
               <w:r>
                 <w:rPr>
-                  <w:rFonts w:asciiTheme="minorHAnsi" w:hAnsiTheme="minorHAnsi" w:cstheme="minorHAnsi"/>
+                  <w:rFonts w:asciiTheme="minorHAnsi" w:hAnsiTheme="minorHAnsi" w:cstheme="minorBidi"/>
                 </w:rPr>
                 <w:t>http://gis.arso.gov.si/atlasokolja/profile.aspx?id=Atlas_Okolja_AXL@Arso</w:t>
               </w:r>
             </w:hyperlink>
             <w:r>
               <w:rPr>
-                <w:rFonts w:asciiTheme="minorHAnsi" w:hAnsiTheme="minorHAnsi" w:cstheme="minorHAnsi"/>
+                <w:rFonts w:asciiTheme="minorHAnsi" w:hAnsiTheme="minorHAnsi" w:cstheme="minorBidi"/>
               </w:rPr>
               <w:t>.</w:t>
             </w:r>
@@ -5577,11 +5465,6 @@
           <w:tcPr>
             <w:tcW w:w="2268" w:type="dxa"/>
             <w:vMerge/>
-            <w:tcBorders>
-              <w:left w:val="single" w:sz="4" w:space="0" w:color="auto"/>
-              <w:bottom w:val="single" w:sz="4" w:space="0" w:color="auto"/>
-              <w:right w:val="single" w:sz="4" w:space="0" w:color="auto"/>
-            </w:tcBorders>
           </w:tcPr>
           <w:p>
             <w:pPr>
@@ -5596,11 +5479,6 @@
           <w:tcPr>
             <w:tcW w:w="3543" w:type="dxa"/>
             <w:vMerge/>
-            <w:tcBorders>
-              <w:left w:val="single" w:sz="4" w:space="0" w:color="auto"/>
-              <w:bottom w:val="single" w:sz="4" w:space="0" w:color="auto"/>
-              <w:right w:val="single" w:sz="4" w:space="0" w:color="auto"/>
-            </w:tcBorders>
           </w:tcPr>
           <w:p>
             <w:pPr>
@@ -5771,40 +5649,40 @@
               <w:spacing w:after="100" w:afterAutospacing="1"/>
               <w:jc w:val="both"/>
               <w:rPr>
-                <w:rFonts w:asciiTheme="minorHAnsi" w:hAnsiTheme="minorHAnsi" w:cstheme="minorHAnsi"/>
-              </w:rPr>
-            </w:pPr>
-            <w:r>
-              <w:rPr>
-                <w:rFonts w:asciiTheme="minorHAnsi" w:hAnsiTheme="minorHAnsi" w:cstheme="minorHAnsi"/>
+                <w:rFonts w:asciiTheme="minorHAnsi" w:hAnsiTheme="minorHAnsi" w:cstheme="minorBidi"/>
+              </w:rPr>
+            </w:pPr>
+            <w:r>
+              <w:rPr>
+                <w:rFonts w:asciiTheme="minorHAnsi" w:hAnsiTheme="minorHAnsi" w:cstheme="minorBidi"/>
               </w:rPr>
               <w:t>SURS (</w:t>
             </w:r>
             <w:r>
               <w:rPr>
-                <w:rFonts w:asciiTheme="minorHAnsi" w:hAnsiTheme="minorHAnsi" w:cstheme="minorHAnsi"/>
+                <w:rFonts w:asciiTheme="minorHAnsi" w:hAnsiTheme="minorHAnsi" w:cstheme="minorBidi"/>
                 <w:color w:val="C00000"/>
               </w:rPr>
               <w:t>2020</w:t>
             </w:r>
             <w:r>
               <w:rPr>
-                <w:rFonts w:asciiTheme="minorHAnsi" w:hAnsiTheme="minorHAnsi" w:cstheme="minorHAnsi"/>
-              </w:rPr>
-              <w:t xml:space="preserve">). Metodološko pojasnilo. Plače zaposlenih pri pravnih osebah. Pridobljeno na: </w:t>
-            </w:r>
-            <w:hyperlink r:id="rId15" w:history="1">
+                <w:rFonts w:asciiTheme="minorHAnsi" w:hAnsiTheme="minorHAnsi" w:cstheme="minorBidi"/>
+              </w:rPr>
+              <w:t xml:space="preserve">). Metodološko pojasnilo. Plače zaposlenih pri pravnih osebah. Pridobljeno s </w:t>
+            </w:r>
+            <w:hyperlink r:id="rId14">
               <w:r>
                 <w:rPr>
                   <w:rStyle w:val="Hyperlink"/>
-                  <w:rFonts w:asciiTheme="minorHAnsi" w:hAnsiTheme="minorHAnsi" w:cstheme="minorHAnsi"/>
+                  <w:rFonts w:asciiTheme="minorHAnsi" w:hAnsiTheme="minorHAnsi" w:cstheme="minorBidi"/>
                 </w:rPr>
                 <w:t>https://www.stat.si/statweb/File/DocSysFile/8212</w:t>
               </w:r>
             </w:hyperlink>
             <w:r>
               <w:rPr>
-                <w:rFonts w:asciiTheme="minorHAnsi" w:hAnsiTheme="minorHAnsi" w:cstheme="minorHAnsi"/>
+                <w:rFonts w:asciiTheme="minorHAnsi" w:hAnsiTheme="minorHAnsi" w:cstheme="minorBidi"/>
               </w:rPr>
               <w:t xml:space="preserve"> </w:t>
             </w:r>
@@ -5856,39 +5734,14 @@
               <w:rPr>
                 <w:rFonts w:asciiTheme="minorHAnsi" w:hAnsiTheme="minorHAnsi" w:cstheme="minorHAnsi"/>
               </w:rPr>
-              <w:t>naslov, avtor</w:t>
-            </w:r>
-            <w:r>
-              <w:rPr>
-                <w:rFonts w:asciiTheme="minorHAnsi" w:hAnsiTheme="minorHAnsi" w:cstheme="minorHAnsi"/>
-              </w:rPr>
-              <w:t xml:space="preserve">, </w:t>
-            </w:r>
-            <w:r>
-              <w:rPr>
-                <w:rFonts w:asciiTheme="minorHAnsi" w:hAnsiTheme="minorHAnsi" w:cstheme="minorHAnsi"/>
-              </w:rPr>
-              <w:t>datum</w:t>
-            </w:r>
-            <w:r>
-              <w:rPr>
-                <w:rFonts w:asciiTheme="minorHAnsi" w:hAnsiTheme="minorHAnsi" w:cstheme="minorHAnsi"/>
-              </w:rPr>
-              <w:t xml:space="preserve"> (</w:t>
+              <w:t>naslov, avtor, datum (</w:t>
             </w:r>
             <w:r>
               <w:rPr>
                 <w:rFonts w:asciiTheme="minorHAnsi" w:hAnsiTheme="minorHAnsi" w:cstheme="minorHAnsi"/>
                 <w:color w:val="C00000"/>
               </w:rPr>
-              <w:t>letnica odraža zadnjič osvežen elektronski zapis, kot je na dokumentu oz. letnico objave dokumenta</w:t>
-            </w:r>
-            <w:r>
-              <w:rPr>
-                <w:rFonts w:asciiTheme="minorHAnsi" w:hAnsiTheme="minorHAnsi" w:cstheme="minorHAnsi"/>
-                <w:color w:val="C00000"/>
-              </w:rPr>
-              <w:t>)</w:t>
+              <w:t>letnica odraža zadnjič osvežen elektronski zapis, kot je na dokumentu oz. letnico objave dokumenta)</w:t>
             </w:r>
             <w:r>
               <w:rPr>
@@ -6177,13 +6030,13 @@
               <w:adjustRightInd w:val="0"/>
               <w:spacing w:after="100" w:afterAutospacing="1"/>
               <w:rPr>
-                <w:rFonts w:asciiTheme="minorHAnsi" w:hAnsiTheme="minorHAnsi" w:cstheme="minorHAnsi"/>
+                <w:rFonts w:asciiTheme="minorHAnsi" w:hAnsiTheme="minorHAnsi" w:cstheme="minorBidi"/>
                 <w:shd w:val="clear" w:color="auto" w:fill="FFFFFF"/>
               </w:rPr>
             </w:pPr>
             <w:r>
               <w:rPr>
-                <w:rFonts w:asciiTheme="minorHAnsi" w:hAnsiTheme="minorHAnsi" w:cstheme="minorHAnsi"/>
+                <w:rFonts w:asciiTheme="minorHAnsi" w:hAnsiTheme="minorHAnsi" w:cstheme="minorBidi"/>
                 <w:shd w:val="clear" w:color="auto" w:fill="FFFFFF"/>
               </w:rPr>
               <w:t xml:space="preserve">Eurostat (2019). EU </w:t>
@@ -6191,7 +6044,7 @@
             <w:proofErr w:type="spellStart"/>
             <w:r>
               <w:rPr>
-                <w:rFonts w:asciiTheme="minorHAnsi" w:hAnsiTheme="minorHAnsi" w:cstheme="minorHAnsi"/>
+                <w:rFonts w:asciiTheme="minorHAnsi" w:hAnsiTheme="minorHAnsi" w:cstheme="minorBidi"/>
                 <w:shd w:val="clear" w:color="auto" w:fill="FFFFFF"/>
               </w:rPr>
               <w:t>Statistics</w:t>
@@ -6199,7 +6052,7 @@
             <w:proofErr w:type="spellEnd"/>
             <w:r>
               <w:rPr>
-                <w:rFonts w:asciiTheme="minorHAnsi" w:hAnsiTheme="minorHAnsi" w:cstheme="minorHAnsi"/>
+                <w:rFonts w:asciiTheme="minorHAnsi" w:hAnsiTheme="minorHAnsi" w:cstheme="minorBidi"/>
                 <w:shd w:val="clear" w:color="auto" w:fill="FFFFFF"/>
               </w:rPr>
               <w:t xml:space="preserve"> on </w:t>
@@ -6207,7 +6060,7 @@
             <w:proofErr w:type="spellStart"/>
             <w:r>
               <w:rPr>
-                <w:rFonts w:asciiTheme="minorHAnsi" w:hAnsiTheme="minorHAnsi" w:cstheme="minorHAnsi"/>
+                <w:rFonts w:asciiTheme="minorHAnsi" w:hAnsiTheme="minorHAnsi" w:cstheme="minorBidi"/>
                 <w:shd w:val="clear" w:color="auto" w:fill="FFFFFF"/>
               </w:rPr>
               <w:t>Income</w:t>
@@ -6215,7 +6068,7 @@
             <w:proofErr w:type="spellEnd"/>
             <w:r>
               <w:rPr>
-                <w:rFonts w:asciiTheme="minorHAnsi" w:hAnsiTheme="minorHAnsi" w:cstheme="minorHAnsi"/>
+                <w:rFonts w:asciiTheme="minorHAnsi" w:hAnsiTheme="minorHAnsi" w:cstheme="minorBidi"/>
                 <w:shd w:val="clear" w:color="auto" w:fill="FFFFFF"/>
               </w:rPr>
               <w:t xml:space="preserve"> </w:t>
@@ -6223,7 +6076,7 @@
             <w:proofErr w:type="spellStart"/>
             <w:r>
               <w:rPr>
-                <w:rFonts w:asciiTheme="minorHAnsi" w:hAnsiTheme="minorHAnsi" w:cstheme="minorHAnsi"/>
+                <w:rFonts w:asciiTheme="minorHAnsi" w:hAnsiTheme="minorHAnsi" w:cstheme="minorBidi"/>
                 <w:shd w:val="clear" w:color="auto" w:fill="FFFFFF"/>
               </w:rPr>
               <w:t>and</w:t>
@@ -6231,7 +6084,7 @@
             <w:proofErr w:type="spellEnd"/>
             <w:r>
               <w:rPr>
-                <w:rFonts w:asciiTheme="minorHAnsi" w:hAnsiTheme="minorHAnsi" w:cstheme="minorHAnsi"/>
+                <w:rFonts w:asciiTheme="minorHAnsi" w:hAnsiTheme="minorHAnsi" w:cstheme="minorBidi"/>
                 <w:shd w:val="clear" w:color="auto" w:fill="FFFFFF"/>
               </w:rPr>
               <w:t xml:space="preserve"> </w:t>
@@ -6239,7 +6092,7 @@
             <w:proofErr w:type="spellStart"/>
             <w:r>
               <w:rPr>
-                <w:rFonts w:asciiTheme="minorHAnsi" w:hAnsiTheme="minorHAnsi" w:cstheme="minorHAnsi"/>
+                <w:rFonts w:asciiTheme="minorHAnsi" w:hAnsiTheme="minorHAnsi" w:cstheme="minorBidi"/>
                 <w:shd w:val="clear" w:color="auto" w:fill="FFFFFF"/>
               </w:rPr>
               <w:t>Living</w:t>
@@ -6247,7 +6100,7 @@
             <w:proofErr w:type="spellEnd"/>
             <w:r>
               <w:rPr>
-                <w:rFonts w:asciiTheme="minorHAnsi" w:hAnsiTheme="minorHAnsi" w:cstheme="minorHAnsi"/>
+                <w:rFonts w:asciiTheme="minorHAnsi" w:hAnsiTheme="minorHAnsi" w:cstheme="minorBidi"/>
                 <w:shd w:val="clear" w:color="auto" w:fill="FFFFFF"/>
               </w:rPr>
               <w:t xml:space="preserve"> </w:t>
@@ -6255,7 +6108,7 @@
             <w:proofErr w:type="spellStart"/>
             <w:r>
               <w:rPr>
-                <w:rFonts w:asciiTheme="minorHAnsi" w:hAnsiTheme="minorHAnsi" w:cstheme="minorHAnsi"/>
+                <w:rFonts w:asciiTheme="minorHAnsi" w:hAnsiTheme="minorHAnsi" w:cstheme="minorBidi"/>
                 <w:shd w:val="clear" w:color="auto" w:fill="FFFFFF"/>
               </w:rPr>
               <w:t>Conditions</w:t>
@@ -6263,21 +6116,22 @@
             <w:proofErr w:type="spellEnd"/>
             <w:r>
               <w:rPr>
-                <w:rFonts w:asciiTheme="minorHAnsi" w:hAnsiTheme="minorHAnsi" w:cstheme="minorHAnsi"/>
+                <w:rFonts w:asciiTheme="minorHAnsi" w:hAnsiTheme="minorHAnsi" w:cstheme="minorBidi"/>
                 <w:shd w:val="clear" w:color="auto" w:fill="FFFFFF"/>
               </w:rPr>
-              <w:t xml:space="preserve"> (EU-SILC) 2018 / Ankete o življenjskih pogojih (EU-SILC, SURS) 2018. Pridobljeno na</w:t>
-            </w:r>
-            <w:r>
-              <w:rPr>
-                <w:rFonts w:asciiTheme="minorHAnsi" w:hAnsiTheme="minorHAnsi" w:cstheme="minorHAnsi"/>
-              </w:rPr>
-              <w:t xml:space="preserve">: https://ec.europa.eu/eurostat/web/microdata/european-union-statistics-on-income-and-living-conditions  </w:t>
-            </w:r>
-            <w:r>
-              <w:rPr>
-                <w:rFonts w:asciiTheme="minorHAnsi" w:hAnsiTheme="minorHAnsi" w:cstheme="minorHAnsi"/>
-                <w:i/>
+              <w:t xml:space="preserve"> (EU-SILC) 2018 / Ankete o življenjskih pogojih (EU-SILC, SURS) 2018. Pridobljeno s</w:t>
+            </w:r>
+            <w:r>
+              <w:rPr>
+                <w:rFonts w:asciiTheme="minorHAnsi" w:hAnsiTheme="minorHAnsi" w:cstheme="minorBidi"/>
+              </w:rPr>
+              <w:t xml:space="preserve"> https://ec.europa.eu/eurostat/web/microdata/european-union-statistics-on-income-and-living-conditions  </w:t>
+            </w:r>
+            <w:r>
+              <w:rPr>
+                <w:rFonts w:asciiTheme="minorHAnsi" w:hAnsiTheme="minorHAnsi" w:cstheme="minorBidi"/>
+                <w:i/>
+                <w:iCs/>
                 <w:color w:val="7030A0"/>
               </w:rPr>
               <w:t xml:space="preserve">((Če se jemlje slovensko bazo podatkov, je link na SURS, če </w:t>
@@ -6285,8 +6139,9 @@
             <w:proofErr w:type="spellStart"/>
             <w:r>
               <w:rPr>
-                <w:rFonts w:asciiTheme="minorHAnsi" w:hAnsiTheme="minorHAnsi" w:cstheme="minorHAnsi"/>
-                <w:i/>
+                <w:rFonts w:asciiTheme="minorHAnsi" w:hAnsiTheme="minorHAnsi" w:cstheme="minorBidi"/>
+                <w:i/>
+                <w:iCs/>
                 <w:color w:val="7030A0"/>
               </w:rPr>
               <w:t>Eurostatovo</w:t>
@@ -6294,8 +6149,9 @@
             <w:proofErr w:type="spellEnd"/>
             <w:r>
               <w:rPr>
-                <w:rFonts w:asciiTheme="minorHAnsi" w:hAnsiTheme="minorHAnsi" w:cstheme="minorHAnsi"/>
-                <w:i/>
+                <w:rFonts w:asciiTheme="minorHAnsi" w:hAnsiTheme="minorHAnsi" w:cstheme="minorBidi"/>
+                <w:i/>
+                <w:iCs/>
                 <w:color w:val="7030A0"/>
               </w:rPr>
               <w:t>, je link na Eurostat – temu primerno tudi zapis naslova raziskave))</w:t>
@@ -6327,13 +6183,11 @@
               <w:spacing w:after="100" w:afterAutospacing="1"/>
               <w:ind w:left="360" w:hanging="360"/>
               <w:rPr>
-                <w:rFonts w:cstheme="minorHAnsi"/>
                 <w:sz w:val="22"/>
               </w:rPr>
             </w:pPr>
             <w:r>
               <w:rPr>
-                <w:rFonts w:cstheme="minorHAnsi"/>
                 <w:sz w:val="22"/>
                 <w:shd w:val="clear" w:color="auto" w:fill="FFFFFF"/>
               </w:rPr>
@@ -6342,7 +6196,6 @@
             <w:proofErr w:type="spellStart"/>
             <w:r>
               <w:rPr>
-                <w:rFonts w:cstheme="minorHAnsi"/>
                 <w:sz w:val="22"/>
                 <w:shd w:val="clear" w:color="auto" w:fill="FFFFFF"/>
               </w:rPr>
@@ -6351,7 +6204,6 @@
             <w:proofErr w:type="spellEnd"/>
             <w:r>
               <w:rPr>
-                <w:rFonts w:cstheme="minorHAnsi"/>
                 <w:sz w:val="22"/>
                 <w:shd w:val="clear" w:color="auto" w:fill="FFFFFF"/>
               </w:rPr>
@@ -6360,7 +6212,6 @@
             <w:proofErr w:type="spellStart"/>
             <w:r>
               <w:rPr>
-                <w:rFonts w:cstheme="minorHAnsi"/>
                 <w:sz w:val="22"/>
                 <w:shd w:val="clear" w:color="auto" w:fill="FFFFFF"/>
               </w:rPr>
@@ -6369,7 +6220,6 @@
             <w:proofErr w:type="spellEnd"/>
             <w:r>
               <w:rPr>
-                <w:rFonts w:cstheme="minorHAnsi"/>
                 <w:sz w:val="22"/>
                 <w:shd w:val="clear" w:color="auto" w:fill="FFFFFF"/>
               </w:rPr>
@@ -6378,7 +6228,6 @@
             <w:proofErr w:type="spellStart"/>
             <w:r>
               <w:rPr>
-                <w:rFonts w:cstheme="minorHAnsi"/>
                 <w:sz w:val="22"/>
                 <w:shd w:val="clear" w:color="auto" w:fill="FFFFFF"/>
               </w:rPr>
@@ -6387,7 +6236,6 @@
             <w:proofErr w:type="spellEnd"/>
             <w:r>
               <w:rPr>
-                <w:rFonts w:cstheme="minorHAnsi"/>
                 <w:sz w:val="22"/>
                 <w:shd w:val="clear" w:color="auto" w:fill="FFFFFF"/>
               </w:rPr>
@@ -6396,7 +6244,6 @@
             <w:proofErr w:type="spellStart"/>
             <w:r>
               <w:rPr>
-                <w:rFonts w:cstheme="minorHAnsi"/>
                 <w:sz w:val="22"/>
                 <w:shd w:val="clear" w:color="auto" w:fill="FFFFFF"/>
               </w:rPr>
@@ -6405,7 +6252,6 @@
             <w:proofErr w:type="spellEnd"/>
             <w:r>
               <w:rPr>
-                <w:rFonts w:cstheme="minorHAnsi"/>
                 <w:sz w:val="22"/>
                 <w:shd w:val="clear" w:color="auto" w:fill="FFFFFF"/>
               </w:rPr>
@@ -6414,17 +6260,22 @@
             <w:r>
               <w:rPr>
                 <w:rStyle w:val="VirUMARChar"/>
-                <w:rFonts w:cstheme="minorHAnsi"/>
                 <w:sz w:val="22"/>
               </w:rPr>
               <w:t xml:space="preserve">. </w:t>
             </w:r>
             <w:r>
               <w:rPr>
-                <w:rFonts w:cstheme="minorHAnsi"/>
                 <w:sz w:val="22"/>
               </w:rPr>
-              <w:t>Luxembourg: Eurostat. Pridobljeno na: https://ec.europa.eu/eurostat/web/microdata/structure-of-earnings-survey</w:t>
+              <w:t xml:space="preserve">Luxembourg: Eurostat. Pridobljeno s </w:t>
+            </w:r>
+            <w:r>
+              <w:rPr>
+                <w:sz w:val="22"/>
+              </w:rPr>
+              <w:lastRenderedPageBreak/>
+              <w:t>https://ec.europa.eu/eurostat/web/microdata/structure-of-earnings-survey</w:t>
             </w:r>
           </w:p>
         </w:tc>
@@ -6449,6 +6300,7 @@
               <w:rPr>
                 <w:rFonts w:asciiTheme="minorHAnsi" w:hAnsiTheme="minorHAnsi" w:cstheme="minorHAnsi"/>
               </w:rPr>
+              <w:lastRenderedPageBreak/>
               <w:t>poročilo</w:t>
             </w:r>
           </w:p>
@@ -6502,21 +6354,7 @@
           <w:rFonts w:asciiTheme="minorHAnsi" w:hAnsiTheme="minorHAnsi" w:cstheme="minorHAnsi"/>
           <w:b/>
         </w:rPr>
-        <w:t xml:space="preserve">RAZNOVRSTNE PUBLIKACIJE MINISTERSTEV, </w:t>
-      </w:r>
-      <w:r>
-        <w:rPr>
-          <w:rFonts w:asciiTheme="minorHAnsi" w:hAnsiTheme="minorHAnsi" w:cstheme="minorHAnsi"/>
-          <w:b/>
-        </w:rPr>
-        <w:t xml:space="preserve">POROČIL, </w:t>
-      </w:r>
-      <w:r>
-        <w:rPr>
-          <w:rFonts w:asciiTheme="minorHAnsi" w:hAnsiTheme="minorHAnsi" w:cstheme="minorHAnsi"/>
-          <w:b/>
-        </w:rPr>
-        <w:t>…</w:t>
+        <w:t>RAZNOVRSTNE PUBLIKACIJE MINISTERSTEV, POROČIL, …</w:t>
       </w:r>
     </w:p>
     <w:tbl>
@@ -6778,16 +6616,14 @@
               </w:numPr>
               <w:ind w:left="283" w:hanging="360"/>
               <w:rPr>
-                <w:rFonts w:cstheme="minorHAnsi"/>
                 <w:sz w:val="22"/>
               </w:rPr>
             </w:pPr>
             <w:r>
               <w:rPr>
-                <w:rFonts w:cstheme="minorHAnsi"/>
                 <w:sz w:val="22"/>
               </w:rPr>
-              <w:t>MDDSZ (2020). Minimalna plača. Ljubljana: Ministrstvo za delo, družino, socialne zadeve in enake možnosti. Pridobljeno na: https://www.gov.si/ teme/ minimalna-placa/</w:t>
+              <w:t>MDDSZ (2020). Minimalna plača. Ljubljana: Ministrstvo za delo, družino, socialne zadeve in enake možnosti. Pridobljeno s https://www.gov.si/ teme/ minimalna-placa/</w:t>
             </w:r>
           </w:p>
         </w:tc>
@@ -6977,10 +6813,6 @@
           <w:tcPr>
             <w:tcW w:w="2126" w:type="dxa"/>
             <w:vMerge/>
-            <w:tcBorders>
-              <w:left w:val="single" w:sz="4" w:space="0" w:color="auto"/>
-              <w:right w:val="single" w:sz="4" w:space="0" w:color="auto"/>
-            </w:tcBorders>
           </w:tcPr>
           <w:p>
             <w:pPr>
@@ -6997,10 +6829,6 @@
           <w:tcPr>
             <w:tcW w:w="3544" w:type="dxa"/>
             <w:vMerge/>
-            <w:tcBorders>
-              <w:left w:val="single" w:sz="4" w:space="0" w:color="auto"/>
-              <w:right w:val="single" w:sz="4" w:space="0" w:color="auto"/>
-            </w:tcBorders>
           </w:tcPr>
           <w:p>
             <w:pPr>
@@ -7079,23 +6907,19 @@
             <w:pPr>
               <w:pStyle w:val="BesediloUMAR"/>
               <w:rPr>
-                <w:rFonts w:cstheme="minorHAnsi"/>
                 <w:sz w:val="22"/>
               </w:rPr>
             </w:pPr>
             <w:r>
               <w:rPr>
-                <w:rFonts w:cstheme="minorHAnsi"/>
                 <w:sz w:val="22"/>
               </w:rPr>
-              <w:t xml:space="preserve">IRRSV (2020). Socialni položaj v Sloveniji 2018–2019. Končno poročilo. Ljubljana: Inštitut Republike Slovenije za socialno varstvo. Pridobljeno na: </w:t>
-            </w:r>
-            <w:hyperlink r:id="rId16" w:history="1">
+              <w:t xml:space="preserve">IRRSV (2020). Socialni položaj v Sloveniji 2018–2019. Končno poročilo. Ljubljana: Inštitut Republike Slovenije za socialno varstvo. Pridobljeno s </w:t>
+            </w:r>
+            <w:hyperlink r:id="rId15">
               <w:r>
                 <w:rPr>
                   <w:rStyle w:val="Hyperlink"/>
-                  <w:rFonts w:cstheme="minorHAnsi"/>
-                  <w:color w:val="auto"/>
                   <w:sz w:val="22"/>
                 </w:rPr>
                 <w:t>https://www.irssv.si/upload2/Socialni%20polozaj%20v%20Sloveniji%202018_2019_koncno%20porocilo.pdf</w:t>
@@ -7107,11 +6931,6 @@
           <w:tcPr>
             <w:tcW w:w="2126" w:type="dxa"/>
             <w:vMerge/>
-            <w:tcBorders>
-              <w:left w:val="single" w:sz="4" w:space="0" w:color="auto"/>
-              <w:bottom w:val="single" w:sz="4" w:space="0" w:color="auto"/>
-              <w:right w:val="single" w:sz="4" w:space="0" w:color="auto"/>
-            </w:tcBorders>
           </w:tcPr>
           <w:p>
             <w:pPr>
@@ -7127,11 +6946,6 @@
           <w:tcPr>
             <w:tcW w:w="3544" w:type="dxa"/>
             <w:vMerge/>
-            <w:tcBorders>
-              <w:left w:val="single" w:sz="4" w:space="0" w:color="auto"/>
-              <w:bottom w:val="single" w:sz="4" w:space="0" w:color="auto"/>
-              <w:right w:val="single" w:sz="4" w:space="0" w:color="auto"/>
-            </w:tcBorders>
           </w:tcPr>
           <w:p>
             <w:pPr>
@@ -7206,17 +7020,7 @@
           <w:sz w:val="24"/>
           <w:szCs w:val="24"/>
         </w:rPr>
-        <w:t>INTERNET/SPLETNE STRANI</w:t>
-      </w:r>
-      <w:r>
-        <w:rPr>
-          <w:rFonts w:asciiTheme="minorHAnsi" w:hAnsiTheme="minorHAnsi" w:cstheme="minorHAnsi"/>
-          <w:b/>
-          <w:color w:val="4472C4" w:themeColor="accent1"/>
-          <w:sz w:val="24"/>
-          <w:szCs w:val="24"/>
-        </w:rPr>
-        <w:t xml:space="preserve"> = tovrstnim virom se praviloma izogibamo (zgolj za vsak slučaj)</w:t>
+        <w:t>INTERNET/SPLETNE STRANI = tovrstnim virom se praviloma izogibamo (zgolj za vsak slučaj)</w:t>
       </w:r>
     </w:p>
     <w:tbl>
@@ -7566,15 +7370,16 @@
             <w:pPr>
               <w:pStyle w:val="NoSpacing"/>
               <w:rPr>
-                <w:rFonts w:asciiTheme="minorHAnsi" w:hAnsiTheme="minorHAnsi" w:cstheme="minorHAnsi"/>
+                <w:rFonts w:asciiTheme="minorHAnsi" w:hAnsiTheme="minorHAnsi" w:cstheme="minorBidi"/>
                 <w:color w:val="4472C4" w:themeColor="accent1"/>
               </w:rPr>
             </w:pPr>
             <w:proofErr w:type="spellStart"/>
             <w:r>
               <w:rPr>
-                <w:rFonts w:asciiTheme="minorHAnsi" w:hAnsiTheme="minorHAnsi" w:cstheme="minorHAnsi"/>
-                <w:i/>
+                <w:rFonts w:asciiTheme="minorHAnsi" w:hAnsiTheme="minorHAnsi" w:cstheme="minorBidi"/>
+                <w:i/>
+                <w:iCs/>
                 <w:color w:val="4472C4" w:themeColor="accent1"/>
               </w:rPr>
               <w:t>The</w:t>
@@ -7582,8 +7387,9 @@
             <w:proofErr w:type="spellEnd"/>
             <w:r>
               <w:rPr>
-                <w:rFonts w:asciiTheme="minorHAnsi" w:hAnsiTheme="minorHAnsi" w:cstheme="minorHAnsi"/>
-                <w:i/>
+                <w:rFonts w:asciiTheme="minorHAnsi" w:hAnsiTheme="minorHAnsi" w:cstheme="minorBidi"/>
+                <w:i/>
+                <w:iCs/>
                 <w:color w:val="4472C4" w:themeColor="accent1"/>
               </w:rPr>
               <w:t xml:space="preserve"> </w:t>
@@ -7591,8 +7397,9 @@
             <w:proofErr w:type="spellStart"/>
             <w:r>
               <w:rPr>
-                <w:rFonts w:asciiTheme="minorHAnsi" w:hAnsiTheme="minorHAnsi" w:cstheme="minorHAnsi"/>
-                <w:i/>
+                <w:rFonts w:asciiTheme="minorHAnsi" w:hAnsiTheme="minorHAnsi" w:cstheme="minorBidi"/>
+                <w:i/>
+                <w:iCs/>
                 <w:color w:val="4472C4" w:themeColor="accent1"/>
               </w:rPr>
               <w:t>intelligence</w:t>
@@ -7600,8 +7407,9 @@
             <w:proofErr w:type="spellEnd"/>
             <w:r>
               <w:rPr>
-                <w:rFonts w:asciiTheme="minorHAnsi" w:hAnsiTheme="minorHAnsi" w:cstheme="minorHAnsi"/>
-                <w:i/>
+                <w:rFonts w:asciiTheme="minorHAnsi" w:hAnsiTheme="minorHAnsi" w:cstheme="minorBidi"/>
+                <w:i/>
+                <w:iCs/>
                 <w:color w:val="4472C4" w:themeColor="accent1"/>
               </w:rPr>
               <w:t xml:space="preserve"> </w:t>
@@ -7609,8 +7417,9 @@
             <w:proofErr w:type="spellStart"/>
             <w:r>
               <w:rPr>
-                <w:rFonts w:asciiTheme="minorHAnsi" w:hAnsiTheme="minorHAnsi" w:cstheme="minorHAnsi"/>
-                <w:i/>
+                <w:rFonts w:asciiTheme="minorHAnsi" w:hAnsiTheme="minorHAnsi" w:cstheme="minorBidi"/>
+                <w:i/>
+                <w:iCs/>
                 <w:color w:val="4472C4" w:themeColor="accent1"/>
               </w:rPr>
               <w:t>of</w:t>
@@ -7618,8 +7427,9 @@
             <w:proofErr w:type="spellEnd"/>
             <w:r>
               <w:rPr>
-                <w:rFonts w:asciiTheme="minorHAnsi" w:hAnsiTheme="minorHAnsi" w:cstheme="minorHAnsi"/>
-                <w:i/>
+                <w:rFonts w:asciiTheme="minorHAnsi" w:hAnsiTheme="minorHAnsi" w:cstheme="minorBidi"/>
+                <w:i/>
+                <w:iCs/>
                 <w:color w:val="4472C4" w:themeColor="accent1"/>
               </w:rPr>
               <w:t xml:space="preserve"> </w:t>
@@ -7627,8 +7437,9 @@
             <w:proofErr w:type="spellStart"/>
             <w:r>
               <w:rPr>
-                <w:rFonts w:asciiTheme="minorHAnsi" w:hAnsiTheme="minorHAnsi" w:cstheme="minorHAnsi"/>
-                <w:i/>
+                <w:rFonts w:asciiTheme="minorHAnsi" w:hAnsiTheme="minorHAnsi" w:cstheme="minorBidi"/>
+                <w:i/>
+                <w:iCs/>
                 <w:color w:val="4472C4" w:themeColor="accent1"/>
               </w:rPr>
               <w:t>dogs</w:t>
@@ -7636,7 +7447,7 @@
             <w:proofErr w:type="spellEnd"/>
             <w:r>
               <w:rPr>
-                <w:rFonts w:asciiTheme="minorHAnsi" w:hAnsiTheme="minorHAnsi" w:cstheme="minorHAnsi"/>
+                <w:rFonts w:asciiTheme="minorHAnsi" w:hAnsiTheme="minorHAnsi" w:cstheme="minorBidi"/>
                 <w:color w:val="4472C4" w:themeColor="accent1"/>
               </w:rPr>
               <w:t>. (</w:t>
@@ -7644,7 +7455,7 @@
             <w:proofErr w:type="spellStart"/>
             <w:r>
               <w:rPr>
-                <w:rFonts w:asciiTheme="minorHAnsi" w:hAnsiTheme="minorHAnsi" w:cstheme="minorHAnsi"/>
+                <w:rFonts w:asciiTheme="minorHAnsi" w:hAnsiTheme="minorHAnsi" w:cstheme="minorBidi"/>
                 <w:color w:val="4472C4" w:themeColor="accent1"/>
               </w:rPr>
               <w:t>b.d</w:t>
@@ -7652,10 +7463,10 @@
             <w:proofErr w:type="spellEnd"/>
             <w:r>
               <w:rPr>
-                <w:rFonts w:asciiTheme="minorHAnsi" w:hAnsiTheme="minorHAnsi" w:cstheme="minorHAnsi"/>
+                <w:rFonts w:asciiTheme="minorHAnsi" w:hAnsiTheme="minorHAnsi" w:cstheme="minorBidi"/>
                 <w:color w:val="4472C4" w:themeColor="accent1"/>
               </w:rPr>
-              <w:t xml:space="preserve">.). Pridobljeno na: http://www.petrix.com/dogint/ </w:t>
+              <w:t xml:space="preserve">.). Pridobljeno s http://www.petrix.com/dogint/ </w:t>
             </w:r>
           </w:p>
         </w:tc>
@@ -7819,27 +7630,28 @@
             <w:pPr>
               <w:pStyle w:val="NoSpacing"/>
               <w:rPr>
-                <w:rFonts w:asciiTheme="minorHAnsi" w:hAnsiTheme="minorHAnsi" w:cstheme="minorHAnsi"/>
-              </w:rPr>
-            </w:pPr>
-            <w:r>
-              <w:rPr>
-                <w:rFonts w:asciiTheme="minorHAnsi" w:hAnsiTheme="minorHAnsi" w:cstheme="minorHAnsi"/>
+                <w:rFonts w:asciiTheme="minorHAnsi" w:hAnsiTheme="minorHAnsi" w:cstheme="minorBidi"/>
+              </w:rPr>
+            </w:pPr>
+            <w:r>
+              <w:rPr>
+                <w:rFonts w:asciiTheme="minorHAnsi" w:hAnsiTheme="minorHAnsi" w:cstheme="minorBidi"/>
               </w:rPr>
               <w:t xml:space="preserve">MDDSZ – Ministrstvo za delo, družino, socialno zadeve in enake možnosti (2009). </w:t>
             </w:r>
             <w:r>
               <w:rPr>
-                <w:rFonts w:asciiTheme="minorHAnsi" w:hAnsiTheme="minorHAnsi" w:cstheme="minorHAnsi"/>
-                <w:i/>
+                <w:rFonts w:asciiTheme="minorHAnsi" w:hAnsiTheme="minorHAnsi" w:cstheme="minorBidi"/>
+                <w:i/>
+                <w:iCs/>
               </w:rPr>
               <w:t>Veljavni predpisi</w:t>
             </w:r>
             <w:r>
               <w:rPr>
-                <w:rFonts w:asciiTheme="minorHAnsi" w:hAnsiTheme="minorHAnsi" w:cstheme="minorHAnsi"/>
-              </w:rPr>
-              <w:t>. Pridobljeno na: http://www.mddsz.gov.si/si/zakonodaja_in_dokumenti/veljavni_predpisi/</w:t>
+                <w:rFonts w:asciiTheme="minorHAnsi" w:hAnsiTheme="minorHAnsi" w:cstheme="minorBidi"/>
+              </w:rPr>
+              <w:t>. Pridobljeno s http://www.mddsz.gov.si/si/zakonodaja_in_dokumenti/veljavni_predpisi/</w:t>
             </w:r>
           </w:p>
         </w:tc>
@@ -7847,10 +7659,6 @@
           <w:tcPr>
             <w:tcW w:w="2126" w:type="dxa"/>
             <w:vMerge/>
-            <w:tcBorders>
-              <w:left w:val="single" w:sz="4" w:space="0" w:color="auto"/>
-              <w:right w:val="single" w:sz="4" w:space="0" w:color="auto"/>
-            </w:tcBorders>
           </w:tcPr>
           <w:p>
             <w:pPr>
@@ -7865,9 +7673,6 @@
           <w:tcPr>
             <w:tcW w:w="3544" w:type="dxa"/>
             <w:vMerge/>
-            <w:tcBorders>
-              <w:left w:val="single" w:sz="4" w:space="0" w:color="auto"/>
-            </w:tcBorders>
           </w:tcPr>
           <w:p>
             <w:pPr>
@@ -7904,6 +7709,7 @@
                 <w:rFonts w:asciiTheme="minorHAnsi" w:hAnsiTheme="minorHAnsi" w:cstheme="minorHAnsi"/>
                 <w:color w:val="4472C4" w:themeColor="accent1"/>
               </w:rPr>
+              <w:lastRenderedPageBreak/>
               <w:t>Spletna stran: brez datuma</w:t>
             </w:r>
           </w:p>
@@ -7983,14 +7789,14 @@
             <w:pPr>
               <w:pStyle w:val="NoSpacing"/>
               <w:rPr>
-                <w:rFonts w:asciiTheme="minorHAnsi" w:hAnsiTheme="minorHAnsi" w:cstheme="minorHAnsi"/>
+                <w:rFonts w:asciiTheme="minorHAnsi" w:hAnsiTheme="minorHAnsi" w:cstheme="minorBidi"/>
                 <w:color w:val="4472C4" w:themeColor="accent1"/>
               </w:rPr>
             </w:pPr>
             <w:proofErr w:type="spellStart"/>
             <w:r>
               <w:rPr>
-                <w:rFonts w:asciiTheme="minorHAnsi" w:hAnsiTheme="minorHAnsi" w:cstheme="minorHAnsi"/>
+                <w:rFonts w:asciiTheme="minorHAnsi" w:hAnsiTheme="minorHAnsi" w:cstheme="minorBidi"/>
                 <w:color w:val="4472C4" w:themeColor="accent1"/>
               </w:rPr>
               <w:t>Ranjan</w:t>
@@ -7998,7 +7804,7 @@
             <w:proofErr w:type="spellEnd"/>
             <w:r>
               <w:rPr>
-                <w:rFonts w:asciiTheme="minorHAnsi" w:hAnsiTheme="minorHAnsi" w:cstheme="minorHAnsi"/>
+                <w:rFonts w:asciiTheme="minorHAnsi" w:hAnsiTheme="minorHAnsi" w:cstheme="minorBidi"/>
                 <w:color w:val="4472C4" w:themeColor="accent1"/>
               </w:rPr>
               <w:t>, I. (</w:t>
@@ -8006,7 +7812,7 @@
             <w:proofErr w:type="spellStart"/>
             <w:r>
               <w:rPr>
-                <w:rFonts w:asciiTheme="minorHAnsi" w:hAnsiTheme="minorHAnsi" w:cstheme="minorHAnsi"/>
+                <w:rFonts w:asciiTheme="minorHAnsi" w:hAnsiTheme="minorHAnsi" w:cstheme="minorBidi"/>
                 <w:color w:val="4472C4" w:themeColor="accent1"/>
               </w:rPr>
               <w:t>b.d</w:t>
@@ -8014,15 +7820,16 @@
             <w:proofErr w:type="spellEnd"/>
             <w:r>
               <w:rPr>
-                <w:rFonts w:asciiTheme="minorHAnsi" w:hAnsiTheme="minorHAnsi" w:cstheme="minorHAnsi"/>
+                <w:rFonts w:asciiTheme="minorHAnsi" w:hAnsiTheme="minorHAnsi" w:cstheme="minorBidi"/>
                 <w:color w:val="4472C4" w:themeColor="accent1"/>
               </w:rPr>
               <w:t xml:space="preserve">.). </w:t>
             </w:r>
             <w:r>
               <w:rPr>
-                <w:rFonts w:asciiTheme="minorHAnsi" w:hAnsiTheme="minorHAnsi" w:cstheme="minorHAnsi"/>
-                <w:i/>
+                <w:rFonts w:asciiTheme="minorHAnsi" w:hAnsiTheme="minorHAnsi" w:cstheme="minorBidi"/>
+                <w:i/>
+                <w:iCs/>
                 <w:color w:val="4472C4" w:themeColor="accent1"/>
               </w:rPr>
               <w:t xml:space="preserve">601 </w:t>
@@ -8030,8 +7837,9 @@
             <w:proofErr w:type="spellStart"/>
             <w:r>
               <w:rPr>
-                <w:rFonts w:asciiTheme="minorHAnsi" w:hAnsiTheme="minorHAnsi" w:cstheme="minorHAnsi"/>
-                <w:i/>
+                <w:rFonts w:asciiTheme="minorHAnsi" w:hAnsiTheme="minorHAnsi" w:cstheme="minorBidi"/>
+                <w:i/>
+                <w:iCs/>
                 <w:color w:val="4472C4" w:themeColor="accent1"/>
               </w:rPr>
               <w:t>words</w:t>
@@ -8039,8 +7847,9 @@
             <w:proofErr w:type="spellEnd"/>
             <w:r>
               <w:rPr>
-                <w:rFonts w:asciiTheme="minorHAnsi" w:hAnsiTheme="minorHAnsi" w:cstheme="minorHAnsi"/>
-                <w:i/>
+                <w:rFonts w:asciiTheme="minorHAnsi" w:hAnsiTheme="minorHAnsi" w:cstheme="minorBidi"/>
+                <w:i/>
+                <w:iCs/>
                 <w:color w:val="4472C4" w:themeColor="accent1"/>
               </w:rPr>
               <w:t xml:space="preserve"> </w:t>
@@ -8048,8 +7857,9 @@
             <w:proofErr w:type="spellStart"/>
             <w:r>
               <w:rPr>
-                <w:rFonts w:asciiTheme="minorHAnsi" w:hAnsiTheme="minorHAnsi" w:cstheme="minorHAnsi"/>
-                <w:i/>
+                <w:rFonts w:asciiTheme="minorHAnsi" w:hAnsiTheme="minorHAnsi" w:cstheme="minorBidi"/>
+                <w:i/>
+                <w:iCs/>
                 <w:color w:val="4472C4" w:themeColor="accent1"/>
               </w:rPr>
               <w:t>essay</w:t>
@@ -8057,8 +7867,9 @@
             <w:proofErr w:type="spellEnd"/>
             <w:r>
               <w:rPr>
-                <w:rFonts w:asciiTheme="minorHAnsi" w:hAnsiTheme="minorHAnsi" w:cstheme="minorHAnsi"/>
-                <w:i/>
+                <w:rFonts w:asciiTheme="minorHAnsi" w:hAnsiTheme="minorHAnsi" w:cstheme="minorBidi"/>
+                <w:i/>
+                <w:iCs/>
                 <w:color w:val="4472C4" w:themeColor="accent1"/>
               </w:rPr>
               <w:t xml:space="preserve"> on </w:t>
@@ -8066,8 +7877,9 @@
             <w:proofErr w:type="spellStart"/>
             <w:r>
               <w:rPr>
-                <w:rFonts w:asciiTheme="minorHAnsi" w:hAnsiTheme="minorHAnsi" w:cstheme="minorHAnsi"/>
-                <w:i/>
+                <w:rFonts w:asciiTheme="minorHAnsi" w:hAnsiTheme="minorHAnsi" w:cstheme="minorBidi"/>
+                <w:i/>
+                <w:iCs/>
                 <w:color w:val="4472C4" w:themeColor="accent1"/>
               </w:rPr>
               <w:t>if</w:t>
@@ -8075,8 +7887,9 @@
             <w:proofErr w:type="spellEnd"/>
             <w:r>
               <w:rPr>
-                <w:rFonts w:asciiTheme="minorHAnsi" w:hAnsiTheme="minorHAnsi" w:cstheme="minorHAnsi"/>
-                <w:i/>
+                <w:rFonts w:asciiTheme="minorHAnsi" w:hAnsiTheme="minorHAnsi" w:cstheme="minorBidi"/>
+                <w:i/>
+                <w:iCs/>
                 <w:color w:val="4472C4" w:themeColor="accent1"/>
               </w:rPr>
               <w:t xml:space="preserve"> I </w:t>
@@ -8084,8 +7897,9 @@
             <w:proofErr w:type="spellStart"/>
             <w:r>
               <w:rPr>
-                <w:rFonts w:asciiTheme="minorHAnsi" w:hAnsiTheme="minorHAnsi" w:cstheme="minorHAnsi"/>
-                <w:i/>
+                <w:rFonts w:asciiTheme="minorHAnsi" w:hAnsiTheme="minorHAnsi" w:cstheme="minorBidi"/>
+                <w:i/>
+                <w:iCs/>
                 <w:color w:val="4472C4" w:themeColor="accent1"/>
               </w:rPr>
               <w:t>were</w:t>
@@ -8093,8 +7907,9 @@
             <w:proofErr w:type="spellEnd"/>
             <w:r>
               <w:rPr>
-                <w:rFonts w:asciiTheme="minorHAnsi" w:hAnsiTheme="minorHAnsi" w:cstheme="minorHAnsi"/>
-                <w:i/>
+                <w:rFonts w:asciiTheme="minorHAnsi" w:hAnsiTheme="minorHAnsi" w:cstheme="minorBidi"/>
+                <w:i/>
+                <w:iCs/>
                 <w:color w:val="4472C4" w:themeColor="accent1"/>
               </w:rPr>
               <w:t xml:space="preserve"> a social </w:t>
@@ -8102,8 +7917,9 @@
             <w:proofErr w:type="spellStart"/>
             <w:r>
               <w:rPr>
-                <w:rFonts w:asciiTheme="minorHAnsi" w:hAnsiTheme="minorHAnsi" w:cstheme="minorHAnsi"/>
-                <w:i/>
+                <w:rFonts w:asciiTheme="minorHAnsi" w:hAnsiTheme="minorHAnsi" w:cstheme="minorBidi"/>
+                <w:i/>
+                <w:iCs/>
                 <w:color w:val="4472C4" w:themeColor="accent1"/>
               </w:rPr>
               <w:t>worker</w:t>
@@ -8111,16 +7927,16 @@
             <w:proofErr w:type="spellEnd"/>
             <w:r>
               <w:rPr>
-                <w:rFonts w:asciiTheme="minorHAnsi" w:hAnsiTheme="minorHAnsi" w:cstheme="minorHAnsi"/>
+                <w:rFonts w:asciiTheme="minorHAnsi" w:hAnsiTheme="minorHAnsi" w:cstheme="minorBidi"/>
                 <w:color w:val="4472C4" w:themeColor="accent1"/>
               </w:rPr>
-              <w:t xml:space="preserve">. Pridobljeno na: </w:t>
-            </w:r>
-            <w:hyperlink r:id="rId17" w:history="1">
+              <w:t xml:space="preserve">. Pridobljeno s </w:t>
+            </w:r>
+            <w:hyperlink r:id="rId16">
               <w:r>
                 <w:rPr>
                   <w:rStyle w:val="Hyperlink"/>
-                  <w:rFonts w:asciiTheme="minorHAnsi" w:hAnsiTheme="minorHAnsi" w:cstheme="minorHAnsi"/>
+                  <w:rFonts w:asciiTheme="minorHAnsi" w:hAnsiTheme="minorHAnsi" w:cstheme="minorBidi"/>
                   <w:color w:val="4472C4" w:themeColor="accent1"/>
                 </w:rPr>
                 <w:t>http://www.preservearticles.com/2011082511811/601-words-essay-on-if-i-were-a-social-worker.html</w:t>
@@ -8132,10 +7948,6 @@
           <w:tcPr>
             <w:tcW w:w="2126" w:type="dxa"/>
             <w:vMerge/>
-            <w:tcBorders>
-              <w:left w:val="single" w:sz="4" w:space="0" w:color="auto"/>
-              <w:right w:val="single" w:sz="4" w:space="0" w:color="auto"/>
-            </w:tcBorders>
           </w:tcPr>
           <w:p>
             <w:pPr>
@@ -8151,9 +7963,6 @@
           <w:tcPr>
             <w:tcW w:w="3544" w:type="dxa"/>
             <w:vMerge/>
-            <w:tcBorders>
-              <w:left w:val="single" w:sz="4" w:space="0" w:color="auto"/>
-            </w:tcBorders>
           </w:tcPr>
           <w:p>
             <w:pPr>
@@ -8270,14 +8079,14 @@
             <w:pPr>
               <w:pStyle w:val="NoSpacing"/>
               <w:rPr>
-                <w:rFonts w:asciiTheme="minorHAnsi" w:hAnsiTheme="minorHAnsi" w:cstheme="minorHAnsi"/>
+                <w:rFonts w:asciiTheme="minorHAnsi" w:hAnsiTheme="minorHAnsi" w:cstheme="minorBidi"/>
                 <w:color w:val="4472C4" w:themeColor="accent1"/>
               </w:rPr>
             </w:pPr>
             <w:proofErr w:type="spellStart"/>
             <w:r>
               <w:rPr>
-                <w:rFonts w:asciiTheme="minorHAnsi" w:hAnsiTheme="minorHAnsi" w:cstheme="minorHAnsi"/>
+                <w:rFonts w:asciiTheme="minorHAnsi" w:hAnsiTheme="minorHAnsi" w:cstheme="minorBidi"/>
                 <w:color w:val="4472C4" w:themeColor="accent1"/>
               </w:rPr>
               <w:t>Akerman</w:t>
@@ -8285,25 +8094,26 @@
             <w:proofErr w:type="spellEnd"/>
             <w:r>
               <w:rPr>
-                <w:rFonts w:asciiTheme="minorHAnsi" w:hAnsiTheme="minorHAnsi" w:cstheme="minorHAnsi"/>
+                <w:rFonts w:asciiTheme="minorHAnsi" w:hAnsiTheme="minorHAnsi" w:cstheme="minorBidi"/>
                 <w:color w:val="4472C4" w:themeColor="accent1"/>
               </w:rPr>
               <w:t xml:space="preserve">, B. (2009). </w:t>
             </w:r>
             <w:r>
               <w:rPr>
-                <w:rFonts w:asciiTheme="minorHAnsi" w:hAnsiTheme="minorHAnsi" w:cstheme="minorHAnsi"/>
-                <w:i/>
+                <w:rFonts w:asciiTheme="minorHAnsi" w:hAnsiTheme="minorHAnsi" w:cstheme="minorBidi"/>
+                <w:i/>
+                <w:iCs/>
                 <w:color w:val="4472C4" w:themeColor="accent1"/>
               </w:rPr>
               <w:t>Izabela: pravljica o princeski, ki je jecljala.</w:t>
             </w:r>
             <w:r>
               <w:rPr>
-                <w:rFonts w:asciiTheme="minorHAnsi" w:hAnsiTheme="minorHAnsi" w:cstheme="minorHAnsi"/>
+                <w:rFonts w:asciiTheme="minorHAnsi" w:hAnsiTheme="minorHAnsi" w:cstheme="minorBidi"/>
                 <w:color w:val="4472C4" w:themeColor="accent1"/>
               </w:rPr>
-              <w:t xml:space="preserve"> Pridobljeno na: http://www.fsd.uni-lj.si/mma/Izabela%20-%20ljudje%20z%20ovirami/2010101111065518/</w:t>
+              <w:t xml:space="preserve"> Pridobljeno s http://www.fsd.uni-lj.si/mma/Izabela%20-%20ljudje%20z%20ovirami/2010101111065518/</w:t>
             </w:r>
           </w:p>
         </w:tc>
@@ -8311,10 +8121,6 @@
           <w:tcPr>
             <w:tcW w:w="2126" w:type="dxa"/>
             <w:vMerge/>
-            <w:tcBorders>
-              <w:left w:val="single" w:sz="4" w:space="0" w:color="auto"/>
-              <w:right w:val="single" w:sz="4" w:space="0" w:color="auto"/>
-            </w:tcBorders>
           </w:tcPr>
           <w:p>
             <w:pPr>
@@ -8330,9 +8136,6 @@
           <w:tcPr>
             <w:tcW w:w="3544" w:type="dxa"/>
             <w:vMerge/>
-            <w:tcBorders>
-              <w:left w:val="single" w:sz="4" w:space="0" w:color="auto"/>
-            </w:tcBorders>
           </w:tcPr>
           <w:p>
             <w:pPr>
@@ -8417,31 +8220,32 @@
             <w:pPr>
               <w:pStyle w:val="NoSpacing"/>
               <w:rPr>
-                <w:rFonts w:asciiTheme="minorHAnsi" w:hAnsiTheme="minorHAnsi" w:cstheme="minorHAnsi"/>
+                <w:rFonts w:asciiTheme="minorHAnsi" w:hAnsiTheme="minorHAnsi" w:cstheme="minorBidi"/>
                 <w:color w:val="4472C4" w:themeColor="accent1"/>
               </w:rPr>
             </w:pPr>
             <w:r>
               <w:rPr>
-                <w:rFonts w:asciiTheme="minorHAnsi" w:hAnsiTheme="minorHAnsi" w:cstheme="minorHAnsi"/>
+                <w:rFonts w:asciiTheme="minorHAnsi" w:hAnsiTheme="minorHAnsi" w:cstheme="minorBidi"/>
                 <w:color w:val="4472C4" w:themeColor="accent1"/>
               </w:rPr>
               <w:t xml:space="preserve">Mesec, B. (2014). </w:t>
             </w:r>
             <w:r>
               <w:rPr>
-                <w:rFonts w:asciiTheme="minorHAnsi" w:hAnsiTheme="minorHAnsi" w:cstheme="minorHAnsi"/>
-                <w:i/>
+                <w:rFonts w:asciiTheme="minorHAnsi" w:hAnsiTheme="minorHAnsi" w:cstheme="minorBidi"/>
+                <w:i/>
+                <w:iCs/>
                 <w:color w:val="4472C4" w:themeColor="accent1"/>
               </w:rPr>
               <w:t>Dobrodelnost: nadomestek ali dopolnilo države</w:t>
             </w:r>
             <w:r>
               <w:rPr>
-                <w:rFonts w:asciiTheme="minorHAnsi" w:hAnsiTheme="minorHAnsi" w:cstheme="minorHAnsi"/>
+                <w:rFonts w:asciiTheme="minorHAnsi" w:hAnsiTheme="minorHAnsi" w:cstheme="minorBidi"/>
                 <w:color w:val="4472C4" w:themeColor="accent1"/>
               </w:rPr>
-              <w:t xml:space="preserve"> [Blog]. Pridobljeno na:  https://efemeride-blazx.blogspot.com/2014/01/dobrodelnost-nadomestek-ali-dopolnilo.html</w:t>
+              <w:t xml:space="preserve"> [Blog]. Pridobljeno s  https://efemeride-blazx.blogspot.com/2014/01/dobrodelnost-nadomestek-ali-dopolnilo.html</w:t>
             </w:r>
           </w:p>
         </w:tc>
@@ -8449,11 +8253,6 @@
           <w:tcPr>
             <w:tcW w:w="2126" w:type="dxa"/>
             <w:vMerge/>
-            <w:tcBorders>
-              <w:left w:val="single" w:sz="4" w:space="0" w:color="auto"/>
-              <w:bottom w:val="single" w:sz="4" w:space="0" w:color="auto"/>
-              <w:right w:val="single" w:sz="4" w:space="0" w:color="auto"/>
-            </w:tcBorders>
           </w:tcPr>
           <w:p>
             <w:pPr>
@@ -8469,10 +8268,6 @@
           <w:tcPr>
             <w:tcW w:w="3544" w:type="dxa"/>
             <w:vMerge/>
-            <w:tcBorders>
-              <w:left w:val="single" w:sz="4" w:space="0" w:color="auto"/>
-              <w:bottom w:val="single" w:sz="4" w:space="0" w:color="auto"/>
-            </w:tcBorders>
           </w:tcPr>
           <w:p>
             <w:pPr>
@@ -8819,7 +8614,6 @@
               <w:rPr>
                 <w:rStyle w:val="Strong"/>
                 <w:rFonts w:asciiTheme="minorHAnsi" w:hAnsiTheme="minorHAnsi" w:cstheme="minorHAnsi"/>
-                <w:b w:val="0"/>
               </w:rPr>
               <w:t>26828/06 (26. 6. 2012)</w:t>
             </w:r>
@@ -9201,14 +8995,12 @@
               </w:rPr>
               <w:t>Ur. l. RS </w:t>
             </w:r>
-            <w:hyperlink r:id="rId18" w:tgtFrame="_blank" w:tooltip="Resolucija o Nacionalnem programu izobraževanja odraslih v Republiki Sloveniji za obdobje 2013–2020 (ReNPIO13–20)" w:history="1">
+            <w:hyperlink r:id="rId17" w:tgtFrame="_blank" w:tooltip="Resolucija o Nacionalnem programu izobraževanja odraslih v Republiki Sloveniji za obdobje 2013–2020 (ReNPIO13–20)" w:history="1">
               <w:r>
                 <w:rPr>
                   <w:rStyle w:val="Hyperlink"/>
                   <w:rFonts w:asciiTheme="minorHAnsi" w:hAnsiTheme="minorHAnsi" w:cstheme="minorHAnsi"/>
                   <w:bCs/>
-                  <w:color w:val="auto"/>
-                  <w:u w:val="none"/>
                   <w:shd w:val="clear" w:color="auto" w:fill="FFFFFF"/>
                 </w:rPr>
                 <w:t>90/13</w:t>
@@ -9222,14 +9014,12 @@
               </w:rPr>
               <w:t> in </w:t>
             </w:r>
-            <w:hyperlink r:id="rId19" w:tgtFrame="_blank" w:tooltip="Zakon o izobraževanju odraslih" w:history="1">
+            <w:hyperlink r:id="rId18" w:tgtFrame="_blank" w:tooltip="Zakon o izobraževanju odraslih" w:history="1">
               <w:r>
                 <w:rPr>
                   <w:rStyle w:val="Hyperlink"/>
                   <w:rFonts w:asciiTheme="minorHAnsi" w:hAnsiTheme="minorHAnsi" w:cstheme="minorHAnsi"/>
                   <w:bCs/>
-                  <w:color w:val="auto"/>
-                  <w:u w:val="none"/>
                   <w:shd w:val="clear" w:color="auto" w:fill="FFFFFF"/>
                 </w:rPr>
                 <w:t>6/18</w:t>
@@ -9385,6 +9175,7 @@
                 <w:rFonts w:asciiTheme="minorHAnsi" w:hAnsiTheme="minorHAnsi" w:cstheme="minorHAnsi"/>
                 <w:b/>
               </w:rPr>
+              <w:lastRenderedPageBreak/>
               <w:t>Tip gradiva</w:t>
             </w:r>
           </w:p>
@@ -9876,82 +9667,84 @@
             <w:pPr>
               <w:pStyle w:val="NoSpacing"/>
               <w:rPr>
-                <w:rFonts w:asciiTheme="minorHAnsi" w:hAnsiTheme="minorHAnsi" w:cstheme="minorHAnsi"/>
-              </w:rPr>
-            </w:pPr>
-            <w:r>
-              <w:rPr>
-                <w:rFonts w:asciiTheme="minorHAnsi" w:hAnsiTheme="minorHAnsi" w:cstheme="minorHAnsi"/>
+                <w:rFonts w:asciiTheme="minorHAnsi" w:hAnsiTheme="minorHAnsi" w:cstheme="minorBidi"/>
+              </w:rPr>
+            </w:pPr>
+            <w:r>
+              <w:rPr>
+                <w:rFonts w:asciiTheme="minorHAnsi" w:hAnsiTheme="minorHAnsi" w:cstheme="minorBidi"/>
               </w:rPr>
               <w:t xml:space="preserve">Narat, T., Jesenovec, A., </w:t>
             </w:r>
             <w:proofErr w:type="spellStart"/>
             <w:r>
               <w:rPr>
-                <w:rFonts w:asciiTheme="minorHAnsi" w:hAnsiTheme="minorHAnsi" w:cstheme="minorHAnsi"/>
+                <w:rFonts w:asciiTheme="minorHAnsi" w:hAnsiTheme="minorHAnsi" w:cstheme="minorBidi"/>
               </w:rPr>
               <w:t>Boškić</w:t>
             </w:r>
             <w:proofErr w:type="spellEnd"/>
             <w:r>
               <w:rPr>
-                <w:rFonts w:asciiTheme="minorHAnsi" w:hAnsiTheme="minorHAnsi" w:cstheme="minorHAnsi"/>
+                <w:rFonts w:asciiTheme="minorHAnsi" w:hAnsiTheme="minorHAnsi" w:cstheme="minorBidi"/>
               </w:rPr>
               <w:t xml:space="preserve">, R. in I. </w:t>
             </w:r>
             <w:proofErr w:type="spellStart"/>
             <w:r>
               <w:rPr>
-                <w:rFonts w:asciiTheme="minorHAnsi" w:hAnsiTheme="minorHAnsi" w:cstheme="minorHAnsi"/>
+                <w:rFonts w:asciiTheme="minorHAnsi" w:hAnsiTheme="minorHAnsi" w:cstheme="minorBidi"/>
               </w:rPr>
               <w:t>Milas</w:t>
             </w:r>
             <w:proofErr w:type="spellEnd"/>
             <w:r>
               <w:rPr>
-                <w:rFonts w:asciiTheme="minorHAnsi" w:hAnsiTheme="minorHAnsi" w:cstheme="minorHAnsi"/>
+                <w:rFonts w:asciiTheme="minorHAnsi" w:hAnsiTheme="minorHAnsi" w:cstheme="minorBidi"/>
               </w:rPr>
               <w:t xml:space="preserve"> </w:t>
             </w:r>
             <w:proofErr w:type="spellStart"/>
             <w:r>
               <w:rPr>
-                <w:rFonts w:asciiTheme="minorHAnsi" w:hAnsiTheme="minorHAnsi" w:cstheme="minorHAnsi"/>
+                <w:rFonts w:asciiTheme="minorHAnsi" w:hAnsiTheme="minorHAnsi" w:cstheme="minorBidi"/>
               </w:rPr>
               <w:t>Klarić</w:t>
             </w:r>
             <w:proofErr w:type="spellEnd"/>
             <w:r>
               <w:rPr>
-                <w:rFonts w:asciiTheme="minorHAnsi" w:hAnsiTheme="minorHAnsi" w:cstheme="minorHAnsi"/>
+                <w:rFonts w:asciiTheme="minorHAnsi" w:hAnsiTheme="minorHAnsi" w:cstheme="minorBidi"/>
               </w:rPr>
               <w:t xml:space="preserve"> (2013).</w:t>
             </w:r>
             <w:r>
               <w:rPr>
-                <w:rFonts w:asciiTheme="minorHAnsi" w:hAnsiTheme="minorHAnsi" w:cstheme="minorHAnsi"/>
-                <w:i/>
+                <w:rFonts w:asciiTheme="minorHAnsi" w:hAnsiTheme="minorHAnsi" w:cstheme="minorBidi"/>
+                <w:i/>
+                <w:iCs/>
               </w:rPr>
               <w:t xml:space="preserve"> Strokovne podlage za nadgradnjo instituta skrbništva </w:t>
             </w:r>
             <w:r>
               <w:rPr>
-                <w:rFonts w:asciiTheme="minorHAnsi" w:hAnsiTheme="minorHAnsi" w:cstheme="minorHAnsi"/>
+                <w:rFonts w:asciiTheme="minorHAnsi" w:hAnsiTheme="minorHAnsi" w:cstheme="minorBidi"/>
               </w:rPr>
               <w:t>(Končno poročilo št. IRSSV 13/2013)</w:t>
             </w:r>
             <w:r>
               <w:rPr>
-                <w:rFonts w:asciiTheme="minorHAnsi" w:hAnsiTheme="minorHAnsi" w:cstheme="minorHAnsi"/>
-                <w:i/>
+                <w:rFonts w:asciiTheme="minorHAnsi" w:hAnsiTheme="minorHAnsi" w:cstheme="minorBidi"/>
+                <w:i/>
+                <w:iCs/>
               </w:rPr>
               <w:t>.</w:t>
             </w:r>
             <w:r>
               <w:rPr>
-                <w:rFonts w:asciiTheme="minorHAnsi" w:hAnsiTheme="minorHAnsi" w:cstheme="minorHAnsi"/>
-              </w:rPr>
-              <w:t xml:space="preserve"> Pridobljeno na:  </w:t>
+                <w:rFonts w:asciiTheme="minorHAnsi" w:hAnsiTheme="minorHAnsi" w:cstheme="minorBidi"/>
+              </w:rPr>
+              <w:t xml:space="preserve"> Pridobljeno s  </w:t>
             </w:r>
           </w:p>
         </w:tc>
@@ -9959,11 +9752,6 @@
           <w:tcPr>
             <w:tcW w:w="2126" w:type="dxa"/>
             <w:vMerge/>
-            <w:tcBorders>
-              <w:left w:val="single" w:sz="4" w:space="0" w:color="auto"/>
-              <w:bottom w:val="single" w:sz="4" w:space="0" w:color="auto"/>
-              <w:right w:val="single" w:sz="4" w:space="0" w:color="auto"/>
-            </w:tcBorders>
           </w:tcPr>
           <w:p>
             <w:pPr>
@@ -9978,11 +9766,6 @@
           <w:tcPr>
             <w:tcW w:w="3544" w:type="dxa"/>
             <w:vMerge/>
-            <w:tcBorders>
-              <w:left w:val="single" w:sz="4" w:space="0" w:color="auto"/>
-              <w:bottom w:val="single" w:sz="4" w:space="0" w:color="auto"/>
-              <w:right w:val="single" w:sz="4" w:space="0" w:color="auto"/>
-            </w:tcBorders>
           </w:tcPr>
           <w:p>
             <w:pPr>
@@ -11031,23 +10814,13 @@
           <w:color w:val="C00000"/>
         </w:rPr>
       </w:pPr>
-      <w:bookmarkStart w:id="0" w:name="_GoBack"/>
-      <w:bookmarkEnd w:id="0"/>
       <w:r>
         <w:rPr>
           <w:rFonts w:asciiTheme="minorHAnsi" w:hAnsiTheme="minorHAnsi" w:cstheme="minorHAnsi"/>
           <w:b/>
           <w:color w:val="C00000"/>
         </w:rPr>
-        <w:t>KRATICE</w:t>
-      </w:r>
-      <w:r>
-        <w:rPr>
-          <w:rFonts w:asciiTheme="minorHAnsi" w:hAnsiTheme="minorHAnsi" w:cstheme="minorHAnsi"/>
-          <w:b/>
-          <w:color w:val="C00000"/>
-        </w:rPr>
-        <w:t>:</w:t>
+        <w:t>KRATICE:</w:t>
       </w:r>
     </w:p>
     <w:p>
@@ -11083,15 +10856,7 @@
           <w:b/>
           <w:color w:val="C00000"/>
         </w:rPr>
-        <w:t xml:space="preserve"> parlamenta (EP) ostajajo druge kratice organizacij in institucij v originalu ILO, OECD, </w:t>
-      </w:r>
-      <w:r>
-        <w:rPr>
-          <w:rFonts w:asciiTheme="minorHAnsi" w:hAnsiTheme="minorHAnsi" w:cstheme="minorHAnsi"/>
-          <w:b/>
-          <w:color w:val="C00000"/>
-        </w:rPr>
-        <w:t xml:space="preserve">IMF, WEF </w:t>
+        <w:t xml:space="preserve"> parlamenta (EP) ostajajo druge kratice organizacij in institucij v originalu ILO, OECD, IMF, WEF </w:t>
       </w:r>
       <w:proofErr w:type="spellStart"/>
       <w:r>
@@ -11122,6 +10887,7 @@
         </w:rPr>
       </w:pPr>
     </w:p>
+    <w:p/>
     <w:sectPr>
       <w:pgSz w:w="16838" w:h="11906" w:orient="landscape"/>
       <w:pgMar w:top="720" w:right="720" w:bottom="720" w:left="720" w:header="708" w:footer="708" w:gutter="0"/>
@@ -11135,208 +10901,6 @@
 <file path=word/numbering.xml><?xml version="1.0" encoding="utf-8"?>
 <w:numbering xmlns:wpc="http://schemas.microsoft.com/office/word/2010/wordprocessingCanvas" xmlns:cx="http://schemas.microsoft.com/office/drawing/2014/chartex" xmlns:cx1="http://schemas.microsoft.com/office/drawing/2015/9/8/chartex" xmlns:cx2="http://schemas.microsoft.com/office/drawing/2015/10/21/chartex" xmlns:cx3="http://schemas.microsoft.com/office/drawing/2016/5/9/chartex" xmlns:cx4="http://schemas.microsoft.com/office/drawing/2016/5/10/chartex" xmlns:cx5="http://schemas.microsoft.com/office/drawing/2016/5/11/chartex" xmlns:cx6="http://schemas.microsoft.com/office/drawing/2016/5/12/chartex" xmlns:cx7="http://schemas.microsoft.com/office/drawing/2016/5/13/chartex" xmlns:cx8="http://schemas.microsoft.com/office/drawing/2016/5/14/chartex" xmlns:mc="http://schemas.openxmlformats.org/markup-compatibility/2006" xmlns:aink="http://schemas.microsoft.com/office/drawing/2016/ink" xmlns:am3d="http://schemas.microsoft.com/office/drawing/2017/model3d" xmlns:o="urn:schemas-microsoft-com:office:office" xmlns:r="http://schemas.openxmlformats.org/officeDocument/2006/relationships" xmlns:m="http://schemas.openxmlformats.org/officeDocument/2006/math" xmlns:v="urn:schemas-microsoft-com:vml" xmlns:wp14="http://schemas.microsoft.com/office/word/2010/wordprocessingDrawing" xmlns:wp="http://schemas.openxmlformats.org/drawingml/2006/wordprocessingDrawing" xmlns:w10="urn:schemas-microsoft-com:office:word" xmlns:w="http://schemas.openxmlformats.org/wordprocessingml/2006/main" xmlns:w14="http://schemas.microsoft.com/office/word/2010/wordml" xmlns:w15="http://schemas.microsoft.com/office/word/2012/wordml" xmlns:w16cid="http://schemas.microsoft.com/office/word/2016/wordml/cid" xmlns:w16se="http://schemas.microsoft.com/office/word/2015/wordml/symex" xmlns:wpg="http://schemas.microsoft.com/office/word/2010/wordprocessingGroup" xmlns:wpi="http://schemas.microsoft.com/office/word/2010/wordprocessingInk" xmlns:wne="http://schemas.microsoft.com/office/word/2006/wordml" xmlns:wps="http://schemas.microsoft.com/office/word/2010/wordprocessingShape" mc:Ignorable="w14 w15 w16se w16cid wp14">
   <w:abstractNum w:abstractNumId="0" w15:restartNumberingAfterBreak="0">
-    <w:nsid w:val="1E5E3FDC"/>
-    <w:multiLevelType w:val="hybridMultilevel"/>
-    <w:tmpl w:val="621A1364"/>
-    <w:lvl w:ilvl="0" w:tplc="E4867426">
-      <w:start w:val="2"/>
-      <w:numFmt w:val="bullet"/>
-      <w:lvlText w:val="-"/>
-      <w:lvlJc w:val="left"/>
-      <w:pPr>
-        <w:ind w:left="720" w:hanging="360"/>
-      </w:pPr>
-      <w:rPr>
-        <w:rFonts w:ascii="Calibri" w:eastAsia="Times New Roman" w:hAnsi="Calibri" w:cs="Calibri" w:hint="default"/>
-      </w:rPr>
-    </w:lvl>
-    <w:lvl w:ilvl="1" w:tplc="04240003" w:tentative="1">
-      <w:start w:val="1"/>
-      <w:numFmt w:val="bullet"/>
-      <w:lvlText w:val="o"/>
-      <w:lvlJc w:val="left"/>
-      <w:pPr>
-        <w:ind w:left="1440" w:hanging="360"/>
-      </w:pPr>
-      <w:rPr>
-        <w:rFonts w:ascii="Courier New" w:hAnsi="Courier New" w:cs="Courier New" w:hint="default"/>
-      </w:rPr>
-    </w:lvl>
-    <w:lvl w:ilvl="2" w:tplc="04240005" w:tentative="1">
-      <w:start w:val="1"/>
-      <w:numFmt w:val="bullet"/>
-      <w:lvlText w:val=""/>
-      <w:lvlJc w:val="left"/>
-      <w:pPr>
-        <w:ind w:left="2160" w:hanging="360"/>
-      </w:pPr>
-      <w:rPr>
-        <w:rFonts w:ascii="Wingdings" w:hAnsi="Wingdings" w:hint="default"/>
-      </w:rPr>
-    </w:lvl>
-    <w:lvl w:ilvl="3" w:tplc="04240001" w:tentative="1">
-      <w:start w:val="1"/>
-      <w:numFmt w:val="bullet"/>
-      <w:lvlText w:val=""/>
-      <w:lvlJc w:val="left"/>
-      <w:pPr>
-        <w:ind w:left="2880" w:hanging="360"/>
-      </w:pPr>
-      <w:rPr>
-        <w:rFonts w:ascii="Symbol" w:hAnsi="Symbol" w:hint="default"/>
-      </w:rPr>
-    </w:lvl>
-    <w:lvl w:ilvl="4" w:tplc="04240003" w:tentative="1">
-      <w:start w:val="1"/>
-      <w:numFmt w:val="bullet"/>
-      <w:lvlText w:val="o"/>
-      <w:lvlJc w:val="left"/>
-      <w:pPr>
-        <w:ind w:left="3600" w:hanging="360"/>
-      </w:pPr>
-      <w:rPr>
-        <w:rFonts w:ascii="Courier New" w:hAnsi="Courier New" w:cs="Courier New" w:hint="default"/>
-      </w:rPr>
-    </w:lvl>
-    <w:lvl w:ilvl="5" w:tplc="04240005" w:tentative="1">
-      <w:start w:val="1"/>
-      <w:numFmt w:val="bullet"/>
-      <w:lvlText w:val=""/>
-      <w:lvlJc w:val="left"/>
-      <w:pPr>
-        <w:ind w:left="4320" w:hanging="360"/>
-      </w:pPr>
-      <w:rPr>
-        <w:rFonts w:ascii="Wingdings" w:hAnsi="Wingdings" w:hint="default"/>
-      </w:rPr>
-    </w:lvl>
-    <w:lvl w:ilvl="6" w:tplc="04240001" w:tentative="1">
-      <w:start w:val="1"/>
-      <w:numFmt w:val="bullet"/>
-      <w:lvlText w:val=""/>
-      <w:lvlJc w:val="left"/>
-      <w:pPr>
-        <w:ind w:left="5040" w:hanging="360"/>
-      </w:pPr>
-      <w:rPr>
-        <w:rFonts w:ascii="Symbol" w:hAnsi="Symbol" w:hint="default"/>
-      </w:rPr>
-    </w:lvl>
-    <w:lvl w:ilvl="7" w:tplc="04240003" w:tentative="1">
-      <w:start w:val="1"/>
-      <w:numFmt w:val="bullet"/>
-      <w:lvlText w:val="o"/>
-      <w:lvlJc w:val="left"/>
-      <w:pPr>
-        <w:ind w:left="5760" w:hanging="360"/>
-      </w:pPr>
-      <w:rPr>
-        <w:rFonts w:ascii="Courier New" w:hAnsi="Courier New" w:cs="Courier New" w:hint="default"/>
-      </w:rPr>
-    </w:lvl>
-    <w:lvl w:ilvl="8" w:tplc="04240005" w:tentative="1">
-      <w:start w:val="1"/>
-      <w:numFmt w:val="bullet"/>
-      <w:lvlText w:val=""/>
-      <w:lvlJc w:val="left"/>
-      <w:pPr>
-        <w:ind w:left="6480" w:hanging="360"/>
-      </w:pPr>
-      <w:rPr>
-        <w:rFonts w:ascii="Wingdings" w:hAnsi="Wingdings" w:hint="default"/>
-      </w:rPr>
-    </w:lvl>
-  </w:abstractNum>
-  <w:abstractNum w:abstractNumId="1" w15:restartNumberingAfterBreak="0">
-    <w:nsid w:val="1E6F3703"/>
-    <w:multiLevelType w:val="hybridMultilevel"/>
-    <w:tmpl w:val="E6B8E782"/>
-    <w:lvl w:ilvl="0" w:tplc="04240011">
-      <w:start w:val="1"/>
-      <w:numFmt w:val="decimal"/>
-      <w:lvlText w:val="%1)"/>
-      <w:lvlJc w:val="left"/>
-      <w:pPr>
-        <w:ind w:left="720" w:hanging="360"/>
-      </w:pPr>
-      <w:rPr>
-        <w:rFonts w:hint="default"/>
-      </w:rPr>
-    </w:lvl>
-    <w:lvl w:ilvl="1" w:tplc="04240019" w:tentative="1">
-      <w:start w:val="1"/>
-      <w:numFmt w:val="lowerLetter"/>
-      <w:lvlText w:val="%2."/>
-      <w:lvlJc w:val="left"/>
-      <w:pPr>
-        <w:ind w:left="1440" w:hanging="360"/>
-      </w:pPr>
-    </w:lvl>
-    <w:lvl w:ilvl="2" w:tplc="0424001B" w:tentative="1">
-      <w:start w:val="1"/>
-      <w:numFmt w:val="lowerRoman"/>
-      <w:lvlText w:val="%3."/>
-      <w:lvlJc w:val="right"/>
-      <w:pPr>
-        <w:ind w:left="2160" w:hanging="180"/>
-      </w:pPr>
-    </w:lvl>
-    <w:lvl w:ilvl="3" w:tplc="0424000F" w:tentative="1">
-      <w:start w:val="1"/>
-      <w:numFmt w:val="decimal"/>
-      <w:lvlText w:val="%4."/>
-      <w:lvlJc w:val="left"/>
-      <w:pPr>
-        <w:ind w:left="2880" w:hanging="360"/>
-      </w:pPr>
-    </w:lvl>
-    <w:lvl w:ilvl="4" w:tplc="04240019" w:tentative="1">
-      <w:start w:val="1"/>
-      <w:numFmt w:val="lowerLetter"/>
-      <w:lvlText w:val="%5."/>
-      <w:lvlJc w:val="left"/>
-      <w:pPr>
-        <w:ind w:left="3600" w:hanging="360"/>
-      </w:pPr>
-    </w:lvl>
-    <w:lvl w:ilvl="5" w:tplc="0424001B" w:tentative="1">
-      <w:start w:val="1"/>
-      <w:numFmt w:val="lowerRoman"/>
-      <w:lvlText w:val="%6."/>
-      <w:lvlJc w:val="right"/>
-      <w:pPr>
-        <w:ind w:left="4320" w:hanging="180"/>
-      </w:pPr>
-    </w:lvl>
-    <w:lvl w:ilvl="6" w:tplc="0424000F" w:tentative="1">
-      <w:start w:val="1"/>
-      <w:numFmt w:val="decimal"/>
-      <w:lvlText w:val="%7."/>
-      <w:lvlJc w:val="left"/>
-      <w:pPr>
-        <w:ind w:left="5040" w:hanging="360"/>
-      </w:pPr>
-    </w:lvl>
-    <w:lvl w:ilvl="7" w:tplc="04240019" w:tentative="1">
-      <w:start w:val="1"/>
-      <w:numFmt w:val="lowerLetter"/>
-      <w:lvlText w:val="%8."/>
-      <w:lvlJc w:val="left"/>
-      <w:pPr>
-        <w:ind w:left="5760" w:hanging="360"/>
-      </w:pPr>
-    </w:lvl>
-    <w:lvl w:ilvl="8" w:tplc="0424001B" w:tentative="1">
-      <w:start w:val="1"/>
-      <w:numFmt w:val="lowerRoman"/>
-      <w:lvlText w:val="%9."/>
-      <w:lvlJc w:val="right"/>
-      <w:pPr>
-        <w:ind w:left="6480" w:hanging="180"/>
-      </w:pPr>
-    </w:lvl>
-  </w:abstractNum>
-  <w:abstractNum w:abstractNumId="2" w15:restartNumberingAfterBreak="0">
     <w:nsid w:val="5CB66A94"/>
     <w:multiLevelType w:val="singleLevel"/>
     <w:tmpl w:val="1458E5BE"/>
@@ -11358,129 +10922,7 @@
       </w:rPr>
     </w:lvl>
   </w:abstractNum>
-  <w:abstractNum w:abstractNumId="3" w15:restartNumberingAfterBreak="0">
-    <w:nsid w:val="661D37F0"/>
-    <w:multiLevelType w:val="hybridMultilevel"/>
-    <w:tmpl w:val="2F02C46C"/>
-    <w:lvl w:ilvl="0" w:tplc="04240001">
-      <w:start w:val="4"/>
-      <w:numFmt w:val="bullet"/>
-      <w:lvlText w:val=""/>
-      <w:lvlJc w:val="left"/>
-      <w:pPr>
-        <w:ind w:left="720" w:hanging="360"/>
-      </w:pPr>
-      <w:rPr>
-        <w:rFonts w:ascii="Symbol" w:eastAsia="Times New Roman" w:hAnsi="Symbol" w:cs="Times New Roman" w:hint="default"/>
-      </w:rPr>
-    </w:lvl>
-    <w:lvl w:ilvl="1" w:tplc="04240003">
-      <w:start w:val="1"/>
-      <w:numFmt w:val="bullet"/>
-      <w:lvlText w:val="o"/>
-      <w:lvlJc w:val="left"/>
-      <w:pPr>
-        <w:ind w:left="1440" w:hanging="360"/>
-      </w:pPr>
-      <w:rPr>
-        <w:rFonts w:ascii="Courier New" w:hAnsi="Courier New" w:cs="Courier New" w:hint="default"/>
-      </w:rPr>
-    </w:lvl>
-    <w:lvl w:ilvl="2" w:tplc="04240005">
-      <w:start w:val="1"/>
-      <w:numFmt w:val="bullet"/>
-      <w:lvlText w:val=""/>
-      <w:lvlJc w:val="left"/>
-      <w:pPr>
-        <w:ind w:left="2160" w:hanging="360"/>
-      </w:pPr>
-      <w:rPr>
-        <w:rFonts w:ascii="Wingdings" w:hAnsi="Wingdings" w:hint="default"/>
-      </w:rPr>
-    </w:lvl>
-    <w:lvl w:ilvl="3" w:tplc="04240001">
-      <w:start w:val="1"/>
-      <w:numFmt w:val="bullet"/>
-      <w:lvlText w:val=""/>
-      <w:lvlJc w:val="left"/>
-      <w:pPr>
-        <w:ind w:left="2880" w:hanging="360"/>
-      </w:pPr>
-      <w:rPr>
-        <w:rFonts w:ascii="Symbol" w:hAnsi="Symbol" w:hint="default"/>
-      </w:rPr>
-    </w:lvl>
-    <w:lvl w:ilvl="4" w:tplc="04240003">
-      <w:start w:val="1"/>
-      <w:numFmt w:val="bullet"/>
-      <w:lvlText w:val="o"/>
-      <w:lvlJc w:val="left"/>
-      <w:pPr>
-        <w:ind w:left="3600" w:hanging="360"/>
-      </w:pPr>
-      <w:rPr>
-        <w:rFonts w:ascii="Courier New" w:hAnsi="Courier New" w:cs="Courier New" w:hint="default"/>
-      </w:rPr>
-    </w:lvl>
-    <w:lvl w:ilvl="5" w:tplc="04240005">
-      <w:start w:val="1"/>
-      <w:numFmt w:val="bullet"/>
-      <w:lvlText w:val=""/>
-      <w:lvlJc w:val="left"/>
-      <w:pPr>
-        <w:ind w:left="4320" w:hanging="360"/>
-      </w:pPr>
-      <w:rPr>
-        <w:rFonts w:ascii="Wingdings" w:hAnsi="Wingdings" w:hint="default"/>
-      </w:rPr>
-    </w:lvl>
-    <w:lvl w:ilvl="6" w:tplc="04240001">
-      <w:start w:val="1"/>
-      <w:numFmt w:val="bullet"/>
-      <w:lvlText w:val=""/>
-      <w:lvlJc w:val="left"/>
-      <w:pPr>
-        <w:ind w:left="5040" w:hanging="360"/>
-      </w:pPr>
-      <w:rPr>
-        <w:rFonts w:ascii="Symbol" w:hAnsi="Symbol" w:hint="default"/>
-      </w:rPr>
-    </w:lvl>
-    <w:lvl w:ilvl="7" w:tplc="04240003">
-      <w:start w:val="1"/>
-      <w:numFmt w:val="bullet"/>
-      <w:lvlText w:val="o"/>
-      <w:lvlJc w:val="left"/>
-      <w:pPr>
-        <w:ind w:left="5760" w:hanging="360"/>
-      </w:pPr>
-      <w:rPr>
-        <w:rFonts w:ascii="Courier New" w:hAnsi="Courier New" w:cs="Courier New" w:hint="default"/>
-      </w:rPr>
-    </w:lvl>
-    <w:lvl w:ilvl="8" w:tplc="04240005">
-      <w:start w:val="1"/>
-      <w:numFmt w:val="bullet"/>
-      <w:lvlText w:val=""/>
-      <w:lvlJc w:val="left"/>
-      <w:pPr>
-        <w:ind w:left="6480" w:hanging="360"/>
-      </w:pPr>
-      <w:rPr>
-        <w:rFonts w:ascii="Wingdings" w:hAnsi="Wingdings" w:hint="default"/>
-      </w:rPr>
-    </w:lvl>
-  </w:abstractNum>
   <w:num w:numId="1">
-    <w:abstractNumId w:val="3"/>
-  </w:num>
-  <w:num w:numId="2">
-    <w:abstractNumId w:val="2"/>
-  </w:num>
-  <w:num w:numId="3">
-    <w:abstractNumId w:val="1"/>
-  </w:num>
-  <w:num w:numId="4">
     <w:abstractNumId w:val="0"/>
   </w:num>
 </w:numbering>
@@ -11883,7 +11325,7 @@
   <w:style w:type="paragraph" w:default="1" w:styleId="Normal">
     <w:name w:val="Normal"/>
     <w:qFormat/>
-    <w:rsid w:val="00143EB8"/>
+    <w:rsid w:val="006E704C"/>
     <w:pPr>
       <w:spacing w:after="200" w:line="276" w:lineRule="auto"/>
     </w:pPr>
@@ -11895,6 +11337,7 @@
   <w:style w:type="character" w:default="1" w:styleId="DefaultParagraphFont">
     <w:name w:val="Default Paragraph Font"/>
     <w:uiPriority w:val="1"/>
+    <w:semiHidden/>
     <w:unhideWhenUsed/>
   </w:style>
   <w:style w:type="table" w:default="1" w:styleId="TableNormal">
@@ -11922,7 +11365,7 @@
     <w:name w:val="No Spacing"/>
     <w:uiPriority w:val="1"/>
     <w:qFormat/>
-    <w:rsid w:val="00143EB8"/>
+    <w:rsid w:val="006E704C"/>
     <w:pPr>
       <w:spacing w:after="0" w:line="240" w:lineRule="auto"/>
     </w:pPr>
@@ -11934,25 +11377,14 @@
   <w:style w:type="character" w:customStyle="1" w:styleId="definition">
     <w:name w:val="definition"/>
     <w:basedOn w:val="DefaultParagraphFont"/>
-    <w:rsid w:val="00143EB8"/>
-  </w:style>
-  <w:style w:type="character" w:styleId="Emphasis">
-    <w:name w:val="Emphasis"/>
-    <w:basedOn w:val="DefaultParagraphFont"/>
-    <w:uiPriority w:val="20"/>
-    <w:qFormat/>
-    <w:rsid w:val="00143EB8"/>
-    <w:rPr>
-      <w:i/>
-      <w:iCs/>
-    </w:rPr>
+    <w:rsid w:val="006E704C"/>
   </w:style>
   <w:style w:type="character" w:styleId="Strong">
     <w:name w:val="Strong"/>
     <w:basedOn w:val="DefaultParagraphFont"/>
     <w:uiPriority w:val="22"/>
     <w:qFormat/>
-    <w:rsid w:val="00143EB8"/>
+    <w:rsid w:val="006E704C"/>
     <w:rPr>
       <w:b/>
       <w:bCs/>
@@ -11963,22 +11395,10 @@
     <w:basedOn w:val="DefaultParagraphFont"/>
     <w:uiPriority w:val="99"/>
     <w:unhideWhenUsed/>
-    <w:rsid w:val="00A92A1D"/>
+    <w:rsid w:val="006E704C"/>
     <w:rPr>
       <w:color w:val="0563C1" w:themeColor="hyperlink"/>
       <w:u w:val="single"/>
-    </w:rPr>
-  </w:style>
-  <w:style w:type="character" w:styleId="UnresolvedMention">
-    <w:name w:val="Unresolved Mention"/>
-    <w:basedOn w:val="DefaultParagraphFont"/>
-    <w:uiPriority w:val="99"/>
-    <w:semiHidden/>
-    <w:unhideWhenUsed/>
-    <w:rsid w:val="00A92A1D"/>
-    <w:rPr>
-      <w:color w:val="605E5C"/>
-      <w:shd w:val="clear" w:color="auto" w:fill="E1DFDD"/>
     </w:rPr>
   </w:style>
   <w:style w:type="paragraph" w:customStyle="1" w:styleId="LiteraturaUMAR">
@@ -11986,10 +11406,10 @@
     <w:basedOn w:val="Normal"/>
     <w:link w:val="LiteraturaUMARChar"/>
     <w:qFormat/>
-    <w:rsid w:val="00234F72"/>
+    <w:rsid w:val="006E704C"/>
     <w:pPr>
       <w:numPr>
-        <w:numId w:val="2"/>
+        <w:numId w:val="1"/>
       </w:numPr>
       <w:spacing w:after="0" w:line="288" w:lineRule="auto"/>
       <w:jc w:val="both"/>
@@ -12004,7 +11424,7 @@
     <w:name w:val="Literatura_UMAR Char"/>
     <w:basedOn w:val="DefaultParagraphFont"/>
     <w:link w:val="LiteraturaUMAR"/>
-    <w:rsid w:val="00234F72"/>
+    <w:rsid w:val="006E704C"/>
     <w:rPr>
       <w:sz w:val="19"/>
     </w:rPr>
@@ -12015,7 +11435,7 @@
     <w:link w:val="VirUMARChar"/>
     <w:uiPriority w:val="3"/>
     <w:qFormat/>
-    <w:rsid w:val="0074043D"/>
+    <w:rsid w:val="006E704C"/>
     <w:pPr>
       <w:spacing w:before="40" w:after="0" w:line="240" w:lineRule="auto"/>
       <w:jc w:val="both"/>
@@ -12031,45 +11451,16 @@
     <w:basedOn w:val="DefaultParagraphFont"/>
     <w:link w:val="VirUMAR"/>
     <w:uiPriority w:val="3"/>
-    <w:rsid w:val="0074043D"/>
+    <w:rsid w:val="006E704C"/>
     <w:rPr>
       <w:sz w:val="16"/>
-    </w:rPr>
-  </w:style>
-  <w:style w:type="paragraph" w:customStyle="1" w:styleId="SprotnaopombaUMAR">
-    <w:name w:val="Sprotna opomba_UMAR"/>
-    <w:basedOn w:val="Normal"/>
-    <w:link w:val="SprotnaopombaUMARChar"/>
-    <w:uiPriority w:val="1"/>
-    <w:qFormat/>
-    <w:rsid w:val="0074043D"/>
-    <w:pPr>
-      <w:spacing w:after="0" w:line="288" w:lineRule="auto"/>
-      <w:jc w:val="both"/>
-    </w:pPr>
-    <w:rPr>
-      <w:rFonts w:asciiTheme="minorHAnsi" w:eastAsiaTheme="minorHAnsi" w:hAnsiTheme="minorHAnsi" w:cstheme="minorBidi"/>
-      <w:sz w:val="16"/>
-      <w:szCs w:val="20"/>
-      <w:lang w:eastAsia="en-US"/>
-    </w:rPr>
-  </w:style>
-  <w:style w:type="character" w:customStyle="1" w:styleId="SprotnaopombaUMARChar">
-    <w:name w:val="Sprotna opomba_UMAR Char"/>
-    <w:basedOn w:val="DefaultParagraphFont"/>
-    <w:link w:val="SprotnaopombaUMAR"/>
-    <w:uiPriority w:val="1"/>
-    <w:rsid w:val="0074043D"/>
-    <w:rPr>
-      <w:sz w:val="16"/>
-      <w:szCs w:val="20"/>
     </w:rPr>
   </w:style>
   <w:style w:type="paragraph" w:customStyle="1" w:styleId="BesediloUMAR">
     <w:name w:val="Besedilo_UMAR"/>
     <w:link w:val="BesediloUMARChar"/>
     <w:qFormat/>
-    <w:rsid w:val="00CC1F8B"/>
+    <w:rsid w:val="006E704C"/>
     <w:pPr>
       <w:spacing w:after="0" w:line="288" w:lineRule="auto"/>
       <w:jc w:val="both"/>
@@ -12082,61 +11473,18 @@
     <w:name w:val="Besedilo_UMAR Char"/>
     <w:basedOn w:val="DefaultParagraphFont"/>
     <w:link w:val="BesediloUMAR"/>
-    <w:rsid w:val="00CC1F8B"/>
+    <w:rsid w:val="006E704C"/>
     <w:rPr>
       <w:sz w:val="19"/>
     </w:rPr>
-  </w:style>
-  <w:style w:type="paragraph" w:styleId="BalloonText">
-    <w:name w:val="Balloon Text"/>
-    <w:basedOn w:val="Normal"/>
-    <w:link w:val="BalloonTextChar"/>
-    <w:uiPriority w:val="99"/>
-    <w:semiHidden/>
-    <w:unhideWhenUsed/>
-    <w:rsid w:val="00657FC4"/>
-    <w:pPr>
-      <w:spacing w:after="0" w:line="240" w:lineRule="auto"/>
-    </w:pPr>
-    <w:rPr>
-      <w:rFonts w:ascii="Segoe UI" w:hAnsi="Segoe UI" w:cs="Segoe UI"/>
-      <w:sz w:val="18"/>
-      <w:szCs w:val="18"/>
-    </w:rPr>
-  </w:style>
-  <w:style w:type="character" w:customStyle="1" w:styleId="BalloonTextChar">
-    <w:name w:val="Balloon Text Char"/>
-    <w:basedOn w:val="DefaultParagraphFont"/>
-    <w:link w:val="BalloonText"/>
-    <w:uiPriority w:val="99"/>
-    <w:semiHidden/>
-    <w:rsid w:val="00657FC4"/>
-    <w:rPr>
-      <w:rFonts w:ascii="Segoe UI" w:eastAsia="Times New Roman" w:hAnsi="Segoe UI" w:cs="Segoe UI"/>
-      <w:sz w:val="18"/>
-      <w:szCs w:val="18"/>
-      <w:lang w:eastAsia="sl-SI"/>
-    </w:rPr>
-  </w:style>
-  <w:style w:type="paragraph" w:styleId="Bibliography">
-    <w:name w:val="Bibliography"/>
-    <w:basedOn w:val="Normal"/>
-    <w:next w:val="Normal"/>
-    <w:uiPriority w:val="37"/>
-    <w:unhideWhenUsed/>
-    <w:rsid w:val="00406196"/>
-    <w:pPr>
-      <w:spacing w:after="0" w:line="480" w:lineRule="auto"/>
-      <w:ind w:left="720" w:hanging="720"/>
-    </w:pPr>
   </w:style>
 </w:styles>
 </file>
 
 <file path=word/theme/theme1.xml><?xml version="1.0" encoding="utf-8"?>
-<a:theme xmlns:a="http://schemas.openxmlformats.org/drawingml/2006/main" name="Officeova tema">
+<a:theme xmlns:a="http://schemas.openxmlformats.org/drawingml/2006/main" name="Office Theme">
   <a:themeElements>
-    <a:clrScheme name="Pisarna">
+    <a:clrScheme name="Office">
       <a:dk1>
         <a:sysClr val="windowText" lastClr="000000"/>
       </a:dk1>
@@ -12174,7 +11522,7 @@
         <a:srgbClr val="954F72"/>
       </a:folHlink>
     </a:clrScheme>
-    <a:fontScheme name="Pisarna">
+    <a:fontScheme name="Office">
       <a:majorFont>
         <a:latin typeface="Calibri Light" panose="020F0302020204030204"/>
         <a:ea typeface=""/>
@@ -12280,7 +11628,7 @@
         <a:font script="Tfng" typeface="Ebrima"/>
       </a:minorFont>
     </a:fontScheme>
-    <a:fmtScheme name="Pisarna">
+    <a:fmtScheme name="Office">
       <a:fillStyleLst>
         <a:solidFill>
           <a:schemeClr val="phClr"/>
@@ -12429,18 +11777,71 @@
 </file>
 
 <file path=customXml/item1.xml><?xml version="1.0" encoding="utf-8"?>
-<ct:contentTypeSchema xmlns:ct="http://schemas.microsoft.com/office/2006/metadata/contentType" xmlns:ma="http://schemas.microsoft.com/office/2006/metadata/properties/metaAttributes" ct:_="" ma:_="" ma:contentTypeName="Document" ma:contentTypeID="0x010100266044BF4A010A489905729BC558D96A" ma:contentTypeVersion="0" ma:contentTypeDescription="Create a new document." ma:contentTypeScope="" ma:versionID="4ba1b7f903718195da190d887633c51a">
-  <xsd:schema xmlns:xsd="http://www.w3.org/2001/XMLSchema" xmlns:xs="http://www.w3.org/2001/XMLSchema" xmlns:p="http://schemas.microsoft.com/office/2006/metadata/properties" targetNamespace="http://schemas.microsoft.com/office/2006/metadata/properties" ma:root="true" ma:fieldsID="d413257cd9829394d17656a545d5fa4e">
+<?mso-contentType ?>
+<FormTemplates xmlns="http://schemas.microsoft.com/sharepoint/v3/contenttype/forms">
+  <Display>DocumentLibraryForm</Display>
+  <Edit>DocumentLibraryForm</Edit>
+  <New>DocumentLibraryForm</New>
+</FormTemplates>
+</file>
+
+<file path=customXml/item2.xml><?xml version="1.0" encoding="utf-8"?>
+<ct:contentTypeSchema xmlns:ct="http://schemas.microsoft.com/office/2006/metadata/contentType" xmlns:ma="http://schemas.microsoft.com/office/2006/metadata/properties/metaAttributes" ct:_="" ma:_="" ma:contentTypeName="Document" ma:contentTypeID="0x0101002DAC7BD5A3E6AB4B8F50D66EA76D25CC" ma:contentTypeVersion="6" ma:contentTypeDescription="Create a new document." ma:contentTypeScope="" ma:versionID="b71e3a3638f27ef7a7ba5f3774d5a906">
+  <xsd:schema xmlns:xsd="http://www.w3.org/2001/XMLSchema" xmlns:xs="http://www.w3.org/2001/XMLSchema" xmlns:p="http://schemas.microsoft.com/office/2006/metadata/properties" xmlns:ns2="18232e73-7ce5-421f-866e-5e1b56d1e3de" targetNamespace="http://schemas.microsoft.com/office/2006/metadata/properties" ma:root="true" ma:fieldsID="5a6ee5dd97532f7940883d7460e45ee7" ns2:_="">
+    <xsd:import namespace="18232e73-7ce5-421f-866e-5e1b56d1e3de"/>
     <xsd:element name="properties">
       <xsd:complexType>
         <xsd:sequence>
           <xsd:element name="documentManagement">
             <xsd:complexType>
-              <xsd:all/>
+              <xsd:all>
+                <xsd:element ref="ns2:MediaServiceMetadata" minOccurs="0"/>
+                <xsd:element ref="ns2:MediaServiceFastMetadata" minOccurs="0"/>
+                <xsd:element ref="ns2:MediaServiceAutoTags" minOccurs="0"/>
+                <xsd:element ref="ns2:MediaServiceOCR" minOccurs="0"/>
+                <xsd:element ref="ns2:MediaServiceGenerationTime" minOccurs="0"/>
+                <xsd:element ref="ns2:MediaServiceEventHashCode" minOccurs="0"/>
+              </xsd:all>
             </xsd:complexType>
           </xsd:element>
         </xsd:sequence>
       </xsd:complexType>
+    </xsd:element>
+  </xsd:schema>
+  <xsd:schema xmlns:xsd="http://www.w3.org/2001/XMLSchema" xmlns:xs="http://www.w3.org/2001/XMLSchema" xmlns:dms="http://schemas.microsoft.com/office/2006/documentManagement/types" xmlns:pc="http://schemas.microsoft.com/office/infopath/2007/PartnerControls" targetNamespace="18232e73-7ce5-421f-866e-5e1b56d1e3de" elementFormDefault="qualified">
+    <xsd:import namespace="http://schemas.microsoft.com/office/2006/documentManagement/types"/>
+    <xsd:import namespace="http://schemas.microsoft.com/office/infopath/2007/PartnerControls"/>
+    <xsd:element name="MediaServiceMetadata" ma:index="8" nillable="true" ma:displayName="MediaServiceMetadata" ma:hidden="true" ma:internalName="MediaServiceMetadata" ma:readOnly="true">
+      <xsd:simpleType>
+        <xsd:restriction base="dms:Note"/>
+      </xsd:simpleType>
+    </xsd:element>
+    <xsd:element name="MediaServiceFastMetadata" ma:index="9" nillable="true" ma:displayName="MediaServiceFastMetadata" ma:hidden="true" ma:internalName="MediaServiceFastMetadata" ma:readOnly="true">
+      <xsd:simpleType>
+        <xsd:restriction base="dms:Note"/>
+      </xsd:simpleType>
+    </xsd:element>
+    <xsd:element name="MediaServiceAutoTags" ma:index="10" nillable="true" ma:displayName="Tags" ma:internalName="MediaServiceAutoTags" ma:readOnly="true">
+      <xsd:simpleType>
+        <xsd:restriction base="dms:Text"/>
+      </xsd:simpleType>
+    </xsd:element>
+    <xsd:element name="MediaServiceOCR" ma:index="11" nillable="true" ma:displayName="Extracted Text" ma:internalName="MediaServiceOCR" ma:readOnly="true">
+      <xsd:simpleType>
+        <xsd:restriction base="dms:Note">
+          <xsd:maxLength value="255"/>
+        </xsd:restriction>
+      </xsd:simpleType>
+    </xsd:element>
+    <xsd:element name="MediaServiceGenerationTime" ma:index="12" nillable="true" ma:displayName="MediaServiceGenerationTime" ma:hidden="true" ma:internalName="MediaServiceGenerationTime" ma:readOnly="true">
+      <xsd:simpleType>
+        <xsd:restriction base="dms:Text"/>
+      </xsd:simpleType>
+    </xsd:element>
+    <xsd:element name="MediaServiceEventHashCode" ma:index="13" nillable="true" ma:displayName="MediaServiceEventHashCode" ma:hidden="true" ma:internalName="MediaServiceEventHashCode" ma:readOnly="true">
+      <xsd:simpleType>
+        <xsd:restriction base="dms:Text"/>
+      </xsd:simpleType>
     </xsd:element>
   </xsd:schema>
   <xsd:schema xmlns="http://schemas.openxmlformats.org/package/2006/metadata/core-properties" xmlns:xsd="http://www.w3.org/2001/XMLSchema" xmlns:xsi="http://www.w3.org/2001/XMLSchema-instance" xmlns:dc="http://purl.org/dc/elements/1.1/" xmlns:dcterms="http://purl.org/dc/terms/" xmlns:odoc="http://schemas.microsoft.com/internal/obd" targetNamespace="http://schemas.openxmlformats.org/package/2006/metadata/core-properties" elementFormDefault="qualified" attributeFormDefault="unqualified" blockDefault="#all">
@@ -12542,68 +11943,50 @@
 </ct:contentTypeSchema>
 </file>
 
-<file path=customXml/item2.xml><?xml version="1.0" encoding="utf-8"?>
+<file path=customXml/item3.xml><?xml version="1.0" encoding="utf-8"?>
 <p:properties xmlns:p="http://schemas.microsoft.com/office/2006/metadata/properties" xmlns:xsi="http://www.w3.org/2001/XMLSchema-instance" xmlns:pc="http://schemas.microsoft.com/office/infopath/2007/PartnerControls">
   <documentManagement/>
 </p:properties>
 </file>
 
-<file path=customXml/item3.xml><?xml version="1.0" encoding="utf-8"?>
-<?mso-contentType ?>
-<FormTemplates xmlns="http://schemas.microsoft.com/sharepoint/v3/contenttype/forms">
-  <Display>DocumentLibraryForm</Display>
-  <Edit>DocumentLibraryForm</Edit>
-  <New>DocumentLibraryForm</New>
-</FormTemplates>
-</file>
-
-<file path=customXml/item4.xml><?xml version="1.0" encoding="utf-8"?>
-<b:Sources xmlns:b="http://schemas.openxmlformats.org/officeDocument/2006/bibliography" xmlns="http://schemas.openxmlformats.org/officeDocument/2006/bibliography" SelectedStyle="\APASixthEditionOfficeOnline.xsl" StyleName="APA" Version="6"/>
-</file>
-
 <file path=customXml/itemProps1.xml><?xml version="1.0" encoding="utf-8"?>
-<ds:datastoreItem xmlns:ds="http://schemas.openxmlformats.org/officeDocument/2006/customXml" ds:itemID="{92421833-D3D8-480F-A6AC-CB6585A8FEEF}">
-  <ds:schemaRefs>
-    <ds:schemaRef ds:uri="http://schemas.microsoft.com/office/2006/metadata/contentType"/>
-    <ds:schemaRef ds:uri="http://schemas.microsoft.com/office/2006/metadata/properties/metaAttributes"/>
-    <ds:schemaRef ds:uri="http://www.w3.org/2001/XMLSchema"/>
-    <ds:schemaRef ds:uri="http://schemas.microsoft.com/office/2006/metadata/properties"/>
-    <ds:schemaRef ds:uri="http://schemas.openxmlformats.org/package/2006/metadata/core-properties"/>
-    <ds:schemaRef ds:uri="http://purl.org/dc/elements/1.1/"/>
-    <ds:schemaRef ds:uri="http://purl.org/dc/terms/"/>
-    <ds:schemaRef ds:uri="http://schemas.microsoft.com/internal/obd"/>
-    <ds:schemaRef ds:uri="http://schemas.microsoft.com/office/infopath/2007/PartnerControls"/>
-  </ds:schemaRefs>
-</ds:datastoreItem>
-</file>
-
-<file path=customXml/itemProps2.xml><?xml version="1.0" encoding="utf-8"?>
-<ds:datastoreItem xmlns:ds="http://schemas.openxmlformats.org/officeDocument/2006/customXml" ds:itemID="{D6232148-3013-486D-AC65-8072DE031928}">
-  <ds:schemaRefs>
-    <ds:schemaRef ds:uri="http://schemas.microsoft.com/office/2006/metadata/properties"/>
-    <ds:schemaRef ds:uri="http://purl.org/dc/dcmitype/"/>
-    <ds:schemaRef ds:uri="http://schemas.microsoft.com/office/2006/documentManagement/types"/>
-    <ds:schemaRef ds:uri="http://schemas.openxmlformats.org/package/2006/metadata/core-properties"/>
-    <ds:schemaRef ds:uri="http://schemas.microsoft.com/office/infopath/2007/PartnerControls"/>
-    <ds:schemaRef ds:uri="http://purl.org/dc/terms/"/>
-    <ds:schemaRef ds:uri="http://purl.org/dc/elements/1.1/"/>
-    <ds:schemaRef ds:uri="http://www.w3.org/XML/1998/namespace"/>
-  </ds:schemaRefs>
-</ds:datastoreItem>
-</file>
-
-<file path=customXml/itemProps3.xml><?xml version="1.0" encoding="utf-8"?>
-<ds:datastoreItem xmlns:ds="http://schemas.openxmlformats.org/officeDocument/2006/customXml" ds:itemID="{5FFDC960-3621-40D2-861F-92A156F41678}">
+<ds:datastoreItem xmlns:ds="http://schemas.openxmlformats.org/officeDocument/2006/customXml" ds:itemID="{E563373D-3916-485F-84E1-37B7CB14F8CD}">
   <ds:schemaRefs>
     <ds:schemaRef ds:uri="http://schemas.microsoft.com/sharepoint/v3/contenttype/forms"/>
   </ds:schemaRefs>
 </ds:datastoreItem>
 </file>
 
-<file path=customXml/itemProps4.xml><?xml version="1.0" encoding="utf-8"?>
-<ds:datastoreItem xmlns:ds="http://schemas.openxmlformats.org/officeDocument/2006/customXml" ds:itemID="{72FB78C2-5228-4D06-B06E-AC1B31B71EAB}">
+<file path=customXml/itemProps2.xml><?xml version="1.0" encoding="utf-8"?>
+<ds:datastoreItem xmlns:ds="http://schemas.openxmlformats.org/officeDocument/2006/customXml" ds:itemID="{A53B524E-1C03-4049-99A0-8A5AD9E144B9}">
   <ds:schemaRefs>
-    <ds:schemaRef ds:uri="http://schemas.openxmlformats.org/officeDocument/2006/bibliography"/>
+    <ds:schemaRef ds:uri="http://schemas.microsoft.com/office/2006/metadata/contentType"/>
+    <ds:schemaRef ds:uri="http://schemas.microsoft.com/office/2006/metadata/properties/metaAttributes"/>
+    <ds:schemaRef ds:uri="http://www.w3.org/2001/XMLSchema"/>
+    <ds:schemaRef ds:uri="http://schemas.microsoft.com/office/2006/metadata/properties"/>
+    <ds:schemaRef ds:uri="18232e73-7ce5-421f-866e-5e1b56d1e3de"/>
+    <ds:schemaRef ds:uri="http://schemas.microsoft.com/office/2006/documentManagement/types"/>
+    <ds:schemaRef ds:uri="http://schemas.microsoft.com/office/infopath/2007/PartnerControls"/>
+    <ds:schemaRef ds:uri="http://schemas.openxmlformats.org/package/2006/metadata/core-properties"/>
+    <ds:schemaRef ds:uri="http://purl.org/dc/elements/1.1/"/>
+    <ds:schemaRef ds:uri="http://purl.org/dc/terms/"/>
+    <ds:schemaRef ds:uri="http://schemas.microsoft.com/internal/obd"/>
+  </ds:schemaRefs>
+</ds:datastoreItem>
+</file>
+
+<file path=customXml/itemProps3.xml><?xml version="1.0" encoding="utf-8"?>
+<ds:datastoreItem xmlns:ds="http://schemas.openxmlformats.org/officeDocument/2006/customXml" ds:itemID="{94E9B8A3-79F6-4D7B-B5D0-0058EDE4913B}">
+  <ds:schemaRefs>
+    <ds:schemaRef ds:uri="http://purl.org/dc/terms/"/>
+    <ds:schemaRef ds:uri="http://purl.org/dc/elements/1.1/"/>
+    <ds:schemaRef ds:uri="http://schemas.microsoft.com/office/2006/documentManagement/types"/>
+    <ds:schemaRef ds:uri="http://schemas.microsoft.com/office/2006/metadata/properties"/>
+    <ds:schemaRef ds:uri="http://schemas.microsoft.com/office/infopath/2007/PartnerControls"/>
+    <ds:schemaRef ds:uri="http://schemas.openxmlformats.org/package/2006/metadata/core-properties"/>
+    <ds:schemaRef ds:uri="18232e73-7ce5-421f-866e-5e1b56d1e3de"/>
+    <ds:schemaRef ds:uri="http://www.w3.org/XML/1998/namespace"/>
+    <ds:schemaRef ds:uri="http://purl.org/dc/dcmitype/"/>
   </ds:schemaRefs>
 </ds:datastoreItem>
 </file>
</xml_diff>